<commit_message>
reworkd location system. add all draft rooms
</commit_message>
<xml_diff>
--- a/COMP 268/Assign 4/Notes.docx
+++ b/COMP 268/Assign 4/Notes.docx
@@ -3,6 +3,182 @@
 <w:document xmlns:wpc="http://schemas.microsoft.com/office/word/2010/wordprocessingCanvas" xmlns:cx="http://schemas.microsoft.com/office/drawing/2014/chartex" xmlns:cx1="http://schemas.microsoft.com/office/drawing/2015/9/8/chartex" xmlns:cx2="http://schemas.microsoft.com/office/drawing/2015/10/21/chartex" xmlns:cx3="http://schemas.microsoft.com/office/drawing/2016/5/9/chartex" xmlns:cx4="http://schemas.microsoft.com/office/drawing/2016/5/10/chartex" xmlns:cx5="http://schemas.microsoft.com/office/drawing/2016/5/11/chartex" xmlns:cx6="http://schemas.microsoft.com/office/drawing/2016/5/12/chartex" xmlns:cx7="http://schemas.microsoft.com/office/drawing/2016/5/13/chartex" xmlns:cx8="http://schemas.microsoft.com/office/drawing/2016/5/14/chartex" xmlns:mc="http://schemas.openxmlformats.org/markup-compatibility/2006" xmlns:aink="http://schemas.microsoft.com/office/drawing/2016/ink" xmlns:am3d="http://schemas.microsoft.com/office/drawing/2017/model3d" xmlns:o="urn:schemas-microsoft-com:office:office" xmlns:r="http://schemas.openxmlformats.org/officeDocument/2006/relationships" xmlns:m="http://schemas.openxmlformats.org/officeDocument/2006/math" xmlns:v="urn:schemas-microsoft-com:vml" xmlns:wp14="http://schemas.microsoft.com/office/word/2010/wordprocessingDrawing" xmlns:wp="http://schemas.openxmlformats.org/drawingml/2006/wordprocessingDrawing" xmlns:w10="urn:schemas-microsoft-com:office:word" xmlns:w="http://schemas.openxmlformats.org/wordprocessingml/2006/main" xmlns:w14="http://schemas.microsoft.com/office/word/2010/wordml" xmlns:w15="http://schemas.microsoft.com/office/word/2012/wordml" xmlns:w16cex="http://schemas.microsoft.com/office/word/2018/wordml/cex" xmlns:w16cid="http://schemas.microsoft.com/office/word/2016/wordml/cid" xmlns:w16="http://schemas.microsoft.com/office/word/2018/wordml" xmlns:w16sdtdh="http://schemas.microsoft.com/office/word/2020/wordml/sdtdatahash" xmlns:w16se="http://schemas.microsoft.com/office/word/2015/wordml/symex" xmlns:wpg="http://schemas.microsoft.com/office/word/2010/wordprocessingGroup" xmlns:wpi="http://schemas.microsoft.com/office/word/2010/wordprocessingInk" xmlns:wne="http://schemas.microsoft.com/office/word/2006/wordml" xmlns:wps="http://schemas.microsoft.com/office/word/2010/wordprocessingShape" mc:Ignorable="w14 w15 w16se w16cid w16 w16cex w16sdtdh wp14">
   <w:body>
     <w:p>
+      <w:r>
+        <w:t>Important characters:</w:t>
+      </w:r>
+    </w:p>
+    <w:p>
+      <w:pPr>
+        <w:pStyle w:val="ListParagraph"/>
+        <w:numPr>
+          <w:ilvl w:val="0"/>
+          <w:numId w:val="1"/>
+        </w:numPr>
+      </w:pPr>
+      <w:r>
+        <w:t>Alice</w:t>
+      </w:r>
+    </w:p>
+    <w:p>
+      <w:pPr>
+        <w:pStyle w:val="ListParagraph"/>
+        <w:numPr>
+          <w:ilvl w:val="0"/>
+          <w:numId w:val="1"/>
+        </w:numPr>
+      </w:pPr>
+      <w:r>
+        <w:t>Queen</w:t>
+      </w:r>
+    </w:p>
+    <w:p>
+      <w:pPr>
+        <w:pStyle w:val="ListParagraph"/>
+        <w:numPr>
+          <w:ilvl w:val="0"/>
+          <w:numId w:val="1"/>
+        </w:numPr>
+      </w:pPr>
+      <w:r>
+        <w:t>Mad hatter</w:t>
+      </w:r>
+    </w:p>
+    <w:p>
+      <w:pPr>
+        <w:pStyle w:val="ListParagraph"/>
+        <w:numPr>
+          <w:ilvl w:val="0"/>
+          <w:numId w:val="1"/>
+        </w:numPr>
+      </w:pPr>
+      <w:r>
+        <w:t>The White Rabbit</w:t>
+      </w:r>
+    </w:p>
+    <w:p>
+      <w:pPr>
+        <w:pStyle w:val="ListParagraph"/>
+        <w:numPr>
+          <w:ilvl w:val="0"/>
+          <w:numId w:val="1"/>
+        </w:numPr>
+      </w:pPr>
+      <w:r>
+        <w:t>Queen of Hearts</w:t>
+      </w:r>
+    </w:p>
+    <w:p>
+      <w:pPr>
+        <w:pStyle w:val="ListParagraph"/>
+        <w:numPr>
+          <w:ilvl w:val="0"/>
+          <w:numId w:val="1"/>
+        </w:numPr>
+      </w:pPr>
+      <w:r>
+        <w:t>King of Hearts</w:t>
+      </w:r>
+    </w:p>
+    <w:p>
+      <w:pPr>
+        <w:pStyle w:val="ListParagraph"/>
+        <w:numPr>
+          <w:ilvl w:val="0"/>
+          <w:numId w:val="1"/>
+        </w:numPr>
+      </w:pPr>
+      <w:r>
+        <w:t>Cheshire Cat</w:t>
+      </w:r>
+    </w:p>
+    <w:p>
+      <w:pPr>
+        <w:pStyle w:val="ListParagraph"/>
+        <w:numPr>
+          <w:ilvl w:val="0"/>
+          <w:numId w:val="1"/>
+        </w:numPr>
+      </w:pPr>
+      <w:r>
+        <w:t>The Caterpillar</w:t>
+      </w:r>
+    </w:p>
+    <w:p>
+      <w:pPr>
+        <w:pStyle w:val="ListParagraph"/>
+        <w:numPr>
+          <w:ilvl w:val="0"/>
+          <w:numId w:val="1"/>
+        </w:numPr>
+      </w:pPr>
+      <w:r>
+        <w:t>The March Hare</w:t>
+      </w:r>
+    </w:p>
+    <w:p>
+      <w:pPr>
+        <w:pStyle w:val="ListParagraph"/>
+        <w:numPr>
+          <w:ilvl w:val="0"/>
+          <w:numId w:val="1"/>
+        </w:numPr>
+      </w:pPr>
+      <w:r>
+        <w:t>The Dormouse</w:t>
+      </w:r>
+    </w:p>
+    <w:p>
+      <w:r>
+        <w:t>Items:</w:t>
+      </w:r>
+    </w:p>
+    <w:p>
+      <w:pPr>
+        <w:pStyle w:val="ListParagraph"/>
+        <w:numPr>
+          <w:ilvl w:val="0"/>
+          <w:numId w:val="2"/>
+        </w:numPr>
+      </w:pPr>
+      <w:r>
+        <w:t>Key – used to open the door from the hall of many doors</w:t>
+      </w:r>
+    </w:p>
+    <w:p>
+      <w:pPr>
+        <w:pStyle w:val="ListParagraph"/>
+        <w:numPr>
+          <w:ilvl w:val="0"/>
+          <w:numId w:val="2"/>
+        </w:numPr>
+      </w:pPr>
+      <w:r>
+        <w:t>Leaf – Demo object found in first room</w:t>
+      </w:r>
+    </w:p>
+    <w:p>
+      <w:pPr>
+        <w:pStyle w:val="ListParagraph"/>
+        <w:numPr>
+          <w:ilvl w:val="0"/>
+          <w:numId w:val="2"/>
+        </w:numPr>
+      </w:pPr>
+      <w:r>
+        <w:t>Cake – Makes alice large</w:t>
+      </w:r>
+    </w:p>
+    <w:p>
+      <w:pPr>
+        <w:pStyle w:val="ListParagraph"/>
+        <w:numPr>
+          <w:ilvl w:val="0"/>
+          <w:numId w:val="2"/>
+        </w:numPr>
+      </w:pPr>
+      <w:r>
+        <w:t>Bottle – makes alice smaller</w:t>
+      </w:r>
       <w:r>
         <w:rPr>
           <w:noProof/>
@@ -10,32 +186,132 @@
         <mc:AlternateContent>
           <mc:Choice Requires="wps">
             <w:drawing>
-              <wp:anchor distT="0" distB="0" distL="114300" distR="114300" simplePos="0" relativeHeight="251684864" behindDoc="0" locked="0" layoutInCell="1" allowOverlap="1" wp14:anchorId="052EB32F" wp14:editId="06787E8D">
+              <wp:anchor distT="0" distB="0" distL="114300" distR="114300" simplePos="0" relativeHeight="251708416" behindDoc="0" locked="0" layoutInCell="1" allowOverlap="1" wp14:anchorId="6585A6F0" wp14:editId="0AD74943">
                 <wp:simplePos x="0" y="0"/>
                 <wp:positionH relativeFrom="column">
-                  <wp:posOffset>2514600</wp:posOffset>
+                  <wp:posOffset>4500880</wp:posOffset>
                 </wp:positionH>
                 <wp:positionV relativeFrom="paragraph">
-                  <wp:posOffset>3369309</wp:posOffset>
+                  <wp:posOffset>573405</wp:posOffset>
                 </wp:positionV>
-                <wp:extent cx="361950" cy="69215"/>
-                <wp:effectExtent l="38100" t="57150" r="57150" b="83185"/>
+                <wp:extent cx="1216025" cy="492760"/>
+                <wp:effectExtent l="0" t="0" r="22225" b="21590"/>
                 <wp:wrapNone/>
-                <wp:docPr id="19" name="Straight Arrow Connector 19"/>
+                <wp:docPr id="192" name="Oval 192"/>
+                <wp:cNvGraphicFramePr/>
+                <a:graphic xmlns:a="http://schemas.openxmlformats.org/drawingml/2006/main">
+                  <a:graphicData uri="http://schemas.microsoft.com/office/word/2010/wordprocessingShape">
+                    <wps:wsp>
+                      <wps:cNvSpPr/>
+                      <wps:spPr>
+                        <a:xfrm>
+                          <a:off x="0" y="0"/>
+                          <a:ext cx="1216025" cy="492760"/>
+                        </a:xfrm>
+                        <a:prstGeom prst="ellipse">
+                          <a:avLst/>
+                        </a:prstGeom>
+                      </wps:spPr>
+                      <wps:style>
+                        <a:lnRef idx="2">
+                          <a:schemeClr val="accent1">
+                            <a:shade val="50000"/>
+                          </a:schemeClr>
+                        </a:lnRef>
+                        <a:fillRef idx="1">
+                          <a:schemeClr val="accent1"/>
+                        </a:fillRef>
+                        <a:effectRef idx="0">
+                          <a:schemeClr val="accent1"/>
+                        </a:effectRef>
+                        <a:fontRef idx="minor">
+                          <a:schemeClr val="lt1"/>
+                        </a:fontRef>
+                      </wps:style>
+                      <wps:txbx>
+                        <w:txbxContent>
+                          <w:p>
+                            <w:pPr>
+                              <w:jc w:val="center"/>
+                            </w:pPr>
+                            <w:r>
+                              <w:t>Courtroom</w:t>
+                            </w:r>
+                          </w:p>
+                        </w:txbxContent>
+                      </wps:txbx>
+                      <wps:bodyPr rot="0" spcFirstLastPara="0" vertOverflow="overflow" horzOverflow="overflow" vert="horz" wrap="square" lIns="91440" tIns="45720" rIns="91440" bIns="45720" numCol="1" spcCol="0" rtlCol="0" fromWordArt="0" anchor="ctr" anchorCtr="0" forceAA="0" compatLnSpc="1">
+                        <a:prstTxWarp prst="textNoShape">
+                          <a:avLst/>
+                        </a:prstTxWarp>
+                        <a:noAutofit/>
+                      </wps:bodyPr>
+                    </wps:wsp>
+                  </a:graphicData>
+                </a:graphic>
+                <wp14:sizeRelH relativeFrom="margin">
+                  <wp14:pctWidth>0</wp14:pctWidth>
+                </wp14:sizeRelH>
+                <wp14:sizeRelV relativeFrom="margin">
+                  <wp14:pctHeight>0</wp14:pctHeight>
+                </wp14:sizeRelV>
+              </wp:anchor>
+            </w:drawing>
+          </mc:Choice>
+          <mc:Fallback>
+            <w:pict>
+              <v:oval w14:anchorId="6585A6F0" id="Oval 192" o:spid="_x0000_s1026" style="position:absolute;left:0;text-align:left;margin-left:354.4pt;margin-top:45.15pt;width:95.75pt;height:38.8pt;z-index:251708416;visibility:visible;mso-wrap-style:square;mso-width-percent:0;mso-height-percent:0;mso-wrap-distance-left:9pt;mso-wrap-distance-top:0;mso-wrap-distance-right:9pt;mso-wrap-distance-bottom:0;mso-position-horizontal:absolute;mso-position-horizontal-relative:text;mso-position-vertical:absolute;mso-position-vertical-relative:text;mso-width-percent:0;mso-height-percent:0;mso-width-relative:margin;mso-height-relative:margin;v-text-anchor:middle" o:gfxdata="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" fillcolor="#4472c4 [3204]" strokecolor="#1f3763 [1604]" strokeweight="1pt">
+                <v:stroke joinstyle="miter"/>
+                <v:textbox>
+                  <w:txbxContent>
+                    <w:p>
+                      <w:pPr>
+                        <w:jc w:val="center"/>
+                      </w:pPr>
+                      <w:r>
+                        <w:t>Courtroom</w:t>
+                      </w:r>
+                    </w:p>
+                  </w:txbxContent>
+                </v:textbox>
+              </v:oval>
+            </w:pict>
+          </mc:Fallback>
+        </mc:AlternateContent>
+      </w:r>
+      <w:r>
+        <w:rPr>
+          <w:noProof/>
+        </w:rPr>
+        <mc:AlternateContent>
+          <mc:Choice Requires="wps">
+            <w:drawing>
+              <wp:anchor distT="0" distB="0" distL="114300" distR="114300" simplePos="0" relativeHeight="251726848" behindDoc="0" locked="0" layoutInCell="1" allowOverlap="1" wp14:anchorId="3213B961" wp14:editId="12B779C7">
+                <wp:simplePos x="0" y="0"/>
+                <wp:positionH relativeFrom="column">
+                  <wp:posOffset>3384384</wp:posOffset>
+                </wp:positionH>
+                <wp:positionV relativeFrom="paragraph">
+                  <wp:posOffset>1041372</wp:posOffset>
+                </wp:positionV>
+                <wp:extent cx="45719" cy="279510"/>
+                <wp:effectExtent l="57150" t="38100" r="50165" b="44450"/>
+                <wp:wrapNone/>
+                <wp:docPr id="203" name="Straight Arrow Connector 203"/>
                 <wp:cNvGraphicFramePr/>
                 <a:graphic xmlns:a="http://schemas.openxmlformats.org/drawingml/2006/main">
                   <a:graphicData uri="http://schemas.microsoft.com/office/word/2010/wordprocessingShape">
                     <wps:wsp>
                       <wps:cNvCnPr/>
                       <wps:spPr>
-                        <a:xfrm>
+                        <a:xfrm flipH="1">
                           <a:off x="0" y="0"/>
-                          <a:ext cx="361950" cy="69215"/>
+                          <a:ext cx="45719" cy="279510"/>
                         </a:xfrm>
                         <a:prstGeom prst="straightConnector1">
                           <a:avLst/>
                         </a:prstGeom>
-                        <a:ln>
+                        <a:ln w="38100">
                           <a:headEnd type="triangle"/>
                           <a:tailEnd type="triangle"/>
                         </a:ln>
@@ -69,11 +345,11 @@
           </mc:Choice>
           <mc:Fallback>
             <w:pict>
-              <v:shapetype w14:anchorId="02B90516" id="_x0000_t32" coordsize="21600,21600" o:spt="32" o:oned="t" path="m,l21600,21600e" filled="f">
+              <v:shapetype w14:anchorId="624D27C1" id="_x0000_t32" coordsize="21600,21600" o:spt="32" o:oned="t" path="m,l21600,21600e" filled="f">
                 <v:path arrowok="t" fillok="f" o:connecttype="none"/>
                 <o:lock v:ext="edit" shapetype="t"/>
               </v:shapetype>
-              <v:shape id="Straight Arrow Connector 19" o:spid="_x0000_s1026" type="#_x0000_t32" style="position:absolute;margin-left:198pt;margin-top:265.3pt;width:28.5pt;height:5.45pt;z-index:251684864;visibility:visible;mso-wrap-style:square;mso-width-percent:0;mso-height-percent:0;mso-wrap-distance-left:9pt;mso-wrap-distance-top:0;mso-wrap-distance-right:9pt;mso-wrap-distance-bottom:0;mso-position-horizontal:absolute;mso-position-horizontal-relative:text;mso-position-vertical:absolute;mso-position-vertical-relative:text;mso-width-percent:0;mso-height-percent:0;mso-width-relative:margin;mso-height-relative:margin" o:gfxdata="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" strokecolor="#4472c4 [3204]" strokeweight=".5pt">
+              <v:shape id="Straight Arrow Connector 203" o:spid="_x0000_s1026" type="#_x0000_t32" style="position:absolute;margin-left:266.5pt;margin-top:82pt;width:3.6pt;height:22pt;flip:x;z-index:251726848;visibility:visible;mso-wrap-style:square;mso-width-percent:0;mso-height-percent:0;mso-wrap-distance-left:9pt;mso-wrap-distance-top:0;mso-wrap-distance-right:9pt;mso-wrap-distance-bottom:0;mso-position-horizontal:absolute;mso-position-horizontal-relative:text;mso-position-vertical:absolute;mso-position-vertical-relative:text;mso-width-percent:0;mso-height-percent:0;mso-width-relative:margin;mso-height-relative:margin" o:gfxdata="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" strokecolor="#4472c4 [3204]" strokeweight="3pt">
                 <v:stroke startarrow="block" endarrow="block" joinstyle="miter"/>
               </v:shape>
             </w:pict>
@@ -87,32 +363,32 @@
         <mc:AlternateContent>
           <mc:Choice Requires="wps">
             <w:drawing>
-              <wp:anchor distT="0" distB="0" distL="114300" distR="114300" simplePos="0" relativeHeight="251686912" behindDoc="0" locked="0" layoutInCell="1" allowOverlap="1" wp14:anchorId="27C173B5" wp14:editId="2C9EFE00">
+              <wp:anchor distT="0" distB="0" distL="114300" distR="114300" simplePos="0" relativeHeight="251724800" behindDoc="0" locked="0" layoutInCell="1" allowOverlap="1" wp14:anchorId="544EE35F" wp14:editId="3F016FD9">
                 <wp:simplePos x="0" y="0"/>
                 <wp:positionH relativeFrom="column">
-                  <wp:posOffset>2438400</wp:posOffset>
+                  <wp:posOffset>2704355</wp:posOffset>
                 </wp:positionH>
                 <wp:positionV relativeFrom="paragraph">
-                  <wp:posOffset>2316480</wp:posOffset>
+                  <wp:posOffset>2637735</wp:posOffset>
                 </wp:positionV>
-                <wp:extent cx="361950" cy="45719"/>
-                <wp:effectExtent l="38100" t="57150" r="19050" b="88265"/>
+                <wp:extent cx="262255" cy="45085"/>
+                <wp:effectExtent l="0" t="76200" r="0" b="88265"/>
                 <wp:wrapNone/>
-                <wp:docPr id="20" name="Straight Arrow Connector 20"/>
+                <wp:docPr id="202" name="Straight Arrow Connector 202"/>
                 <wp:cNvGraphicFramePr/>
                 <a:graphic xmlns:a="http://schemas.openxmlformats.org/drawingml/2006/main">
                   <a:graphicData uri="http://schemas.microsoft.com/office/word/2010/wordprocessingShape">
                     <wps:wsp>
                       <wps:cNvCnPr/>
                       <wps:spPr>
-                        <a:xfrm flipV="1">
+                        <a:xfrm>
                           <a:off x="0" y="0"/>
-                          <a:ext cx="361950" cy="45719"/>
+                          <a:ext cx="262255" cy="45085"/>
                         </a:xfrm>
                         <a:prstGeom prst="straightConnector1">
                           <a:avLst/>
                         </a:prstGeom>
-                        <a:ln>
+                        <a:ln w="38100">
                           <a:headEnd type="triangle"/>
                           <a:tailEnd type="triangle"/>
                         </a:ln>
@@ -146,7 +422,7 @@
           </mc:Choice>
           <mc:Fallback>
             <w:pict>
-              <v:shape w14:anchorId="3F9B8C92" id="Straight Arrow Connector 20" o:spid="_x0000_s1026" type="#_x0000_t32" style="position:absolute;margin-left:192pt;margin-top:182.4pt;width:28.5pt;height:3.6pt;flip:y;z-index:251686912;visibility:visible;mso-wrap-style:square;mso-width-percent:0;mso-height-percent:0;mso-wrap-distance-left:9pt;mso-wrap-distance-top:0;mso-wrap-distance-right:9pt;mso-wrap-distance-bottom:0;mso-position-horizontal:absolute;mso-position-horizontal-relative:text;mso-position-vertical:absolute;mso-position-vertical-relative:text;mso-width-percent:0;mso-height-percent:0;mso-width-relative:margin;mso-height-relative:margin" o:gfxdata="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" strokecolor="#4472c4 [3204]" strokeweight=".5pt">
+              <v:shape w14:anchorId="194C25A6" id="Straight Arrow Connector 202" o:spid="_x0000_s1026" type="#_x0000_t32" style="position:absolute;margin-left:212.95pt;margin-top:207.7pt;width:20.65pt;height:3.55pt;z-index:251724800;visibility:visible;mso-wrap-style:square;mso-width-percent:0;mso-height-percent:0;mso-wrap-distance-left:9pt;mso-wrap-distance-top:0;mso-wrap-distance-right:9pt;mso-wrap-distance-bottom:0;mso-position-horizontal:absolute;mso-position-horizontal-relative:text;mso-position-vertical:absolute;mso-position-vertical-relative:text;mso-width-percent:0;mso-height-percent:0;mso-width-relative:margin;mso-height-relative:margin" o:gfxdata="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" strokecolor="#4472c4 [3204]" strokeweight="3pt">
                 <v:stroke startarrow="block" endarrow="block" joinstyle="miter"/>
               </v:shape>
             </w:pict>
@@ -160,32 +436,32 @@
         <mc:AlternateContent>
           <mc:Choice Requires="wps">
             <w:drawing>
-              <wp:anchor distT="0" distB="0" distL="114300" distR="114300" simplePos="0" relativeHeight="251688960" behindDoc="0" locked="0" layoutInCell="1" allowOverlap="1" wp14:anchorId="18767360" wp14:editId="13500E6B">
+              <wp:anchor distT="0" distB="0" distL="114300" distR="114300" simplePos="0" relativeHeight="251720704" behindDoc="0" locked="0" layoutInCell="1" allowOverlap="1" wp14:anchorId="5ADB5E15" wp14:editId="0CC8DAC2">
                 <wp:simplePos x="0" y="0"/>
                 <wp:positionH relativeFrom="column">
-                  <wp:posOffset>3514090</wp:posOffset>
+                  <wp:posOffset>3467846</wp:posOffset>
                 </wp:positionH>
                 <wp:positionV relativeFrom="paragraph">
-                  <wp:posOffset>1704974</wp:posOffset>
+                  <wp:posOffset>1972089</wp:posOffset>
                 </wp:positionV>
-                <wp:extent cx="45719" cy="295275"/>
-                <wp:effectExtent l="57150" t="38100" r="50165" b="47625"/>
+                <wp:extent cx="45719" cy="399222"/>
+                <wp:effectExtent l="95250" t="38100" r="88265" b="39370"/>
                 <wp:wrapNone/>
-                <wp:docPr id="21" name="Straight Arrow Connector 21"/>
+                <wp:docPr id="200" name="Straight Arrow Connector 200"/>
                 <wp:cNvGraphicFramePr/>
                 <a:graphic xmlns:a="http://schemas.openxmlformats.org/drawingml/2006/main">
                   <a:graphicData uri="http://schemas.microsoft.com/office/word/2010/wordprocessingShape">
                     <wps:wsp>
                       <wps:cNvCnPr/>
                       <wps:spPr>
-                        <a:xfrm flipH="1">
+                        <a:xfrm>
                           <a:off x="0" y="0"/>
-                          <a:ext cx="45719" cy="295275"/>
+                          <a:ext cx="45719" cy="399222"/>
                         </a:xfrm>
                         <a:prstGeom prst="straightConnector1">
                           <a:avLst/>
                         </a:prstGeom>
-                        <a:ln>
+                        <a:ln w="38100">
                           <a:headEnd type="triangle"/>
                           <a:tailEnd type="triangle"/>
                         </a:ln>
@@ -219,7 +495,7 @@
           </mc:Choice>
           <mc:Fallback>
             <w:pict>
-              <v:shape w14:anchorId="7B6B3E1D" id="Straight Arrow Connector 21" o:spid="_x0000_s1026" type="#_x0000_t32" style="position:absolute;margin-left:276.7pt;margin-top:134.25pt;width:3.6pt;height:23.25pt;flip:x;z-index:251688960;visibility:visible;mso-wrap-style:square;mso-width-percent:0;mso-height-percent:0;mso-wrap-distance-left:9pt;mso-wrap-distance-top:0;mso-wrap-distance-right:9pt;mso-wrap-distance-bottom:0;mso-position-horizontal:absolute;mso-position-horizontal-relative:text;mso-position-vertical:absolute;mso-position-vertical-relative:text;mso-width-percent:0;mso-height-percent:0;mso-width-relative:margin;mso-height-relative:margin" o:gfxdata="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" strokecolor="#4472c4 [3204]" strokeweight=".5pt">
+              <v:shape w14:anchorId="1BCDDCA0" id="Straight Arrow Connector 200" o:spid="_x0000_s1026" type="#_x0000_t32" style="position:absolute;margin-left:273.05pt;margin-top:155.3pt;width:3.6pt;height:31.45pt;z-index:251720704;visibility:visible;mso-wrap-style:square;mso-width-percent:0;mso-height-percent:0;mso-wrap-distance-left:9pt;mso-wrap-distance-top:0;mso-wrap-distance-right:9pt;mso-wrap-distance-bottom:0;mso-position-horizontal:absolute;mso-position-horizontal-relative:text;mso-position-vertical:absolute;mso-position-vertical-relative:text;mso-width-percent:0;mso-height-percent:0;mso-width-relative:margin;mso-height-relative:margin" o:gfxdata="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" strokecolor="#4472c4 [3204]" strokeweight="3pt">
                 <v:stroke startarrow="block" endarrow="block" joinstyle="miter"/>
               </v:shape>
             </w:pict>
@@ -233,18 +509,18 @@
         <mc:AlternateContent>
           <mc:Choice Requires="wps">
             <w:drawing>
-              <wp:anchor distT="0" distB="0" distL="114300" distR="114300" simplePos="0" relativeHeight="251682816" behindDoc="0" locked="0" layoutInCell="1" allowOverlap="1" wp14:anchorId="4A704997" wp14:editId="54BCD7D7">
+              <wp:anchor distT="0" distB="0" distL="114300" distR="114300" simplePos="0" relativeHeight="251716608" behindDoc="0" locked="0" layoutInCell="1" allowOverlap="1" wp14:anchorId="68CB2A2E" wp14:editId="284B49B3">
                 <wp:simplePos x="0" y="0"/>
                 <wp:positionH relativeFrom="column">
-                  <wp:posOffset>3476625</wp:posOffset>
+                  <wp:posOffset>2155769</wp:posOffset>
                 </wp:positionH>
                 <wp:positionV relativeFrom="paragraph">
-                  <wp:posOffset>2724150</wp:posOffset>
+                  <wp:posOffset>1946910</wp:posOffset>
                 </wp:positionV>
-                <wp:extent cx="0" cy="419100"/>
-                <wp:effectExtent l="76200" t="38100" r="57150" b="57150"/>
+                <wp:extent cx="45719" cy="399222"/>
+                <wp:effectExtent l="95250" t="38100" r="88265" b="39370"/>
                 <wp:wrapNone/>
-                <wp:docPr id="18" name="Straight Arrow Connector 18"/>
+                <wp:docPr id="198" name="Straight Arrow Connector 198"/>
                 <wp:cNvGraphicFramePr/>
                 <a:graphic xmlns:a="http://schemas.openxmlformats.org/drawingml/2006/main">
                   <a:graphicData uri="http://schemas.microsoft.com/office/word/2010/wordprocessingShape">
@@ -253,13 +529,158 @@
                       <wps:spPr>
                         <a:xfrm>
                           <a:off x="0" y="0"/>
-                          <a:ext cx="0" cy="419100"/>
+                          <a:ext cx="45719" cy="399222"/>
                         </a:xfrm>
                         <a:prstGeom prst="straightConnector1">
                           <a:avLst/>
                         </a:prstGeom>
-                        <a:ln>
+                        <a:ln w="38100">
                           <a:headEnd type="triangle"/>
+                          <a:tailEnd type="triangle"/>
+                        </a:ln>
+                      </wps:spPr>
+                      <wps:style>
+                        <a:lnRef idx="1">
+                          <a:schemeClr val="accent1"/>
+                        </a:lnRef>
+                        <a:fillRef idx="0">
+                          <a:schemeClr val="accent1"/>
+                        </a:fillRef>
+                        <a:effectRef idx="0">
+                          <a:schemeClr val="accent1"/>
+                        </a:effectRef>
+                        <a:fontRef idx="minor">
+                          <a:schemeClr val="tx1"/>
+                        </a:fontRef>
+                      </wps:style>
+                      <wps:bodyPr/>
+                    </wps:wsp>
+                  </a:graphicData>
+                </a:graphic>
+                <wp14:sizeRelH relativeFrom="margin">
+                  <wp14:pctWidth>0</wp14:pctWidth>
+                </wp14:sizeRelH>
+                <wp14:sizeRelV relativeFrom="margin">
+                  <wp14:pctHeight>0</wp14:pctHeight>
+                </wp14:sizeRelV>
+              </wp:anchor>
+            </w:drawing>
+          </mc:Choice>
+          <mc:Fallback>
+            <w:pict>
+              <v:shape w14:anchorId="4A081BDA" id="Straight Arrow Connector 198" o:spid="_x0000_s1026" type="#_x0000_t32" style="position:absolute;margin-left:169.75pt;margin-top:153.3pt;width:3.6pt;height:31.45pt;z-index:251716608;visibility:visible;mso-wrap-style:square;mso-width-percent:0;mso-height-percent:0;mso-wrap-distance-left:9pt;mso-wrap-distance-top:0;mso-wrap-distance-right:9pt;mso-wrap-distance-bottom:0;mso-position-horizontal:absolute;mso-position-horizontal-relative:text;mso-position-vertical:absolute;mso-position-vertical-relative:text;mso-width-percent:0;mso-height-percent:0;mso-width-relative:margin;mso-height-relative:margin" o:gfxdata="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" strokecolor="#4472c4 [3204]" strokeweight="3pt">
+                <v:stroke startarrow="block" endarrow="block" joinstyle="miter"/>
+              </v:shape>
+            </w:pict>
+          </mc:Fallback>
+        </mc:AlternateContent>
+      </w:r>
+      <w:r>
+        <w:rPr>
+          <w:noProof/>
+        </w:rPr>
+        <mc:AlternateContent>
+          <mc:Choice Requires="wps">
+            <w:drawing>
+              <wp:anchor distT="0" distB="0" distL="114300" distR="114300" simplePos="0" relativeHeight="251718656" behindDoc="0" locked="0" layoutInCell="1" allowOverlap="1" wp14:anchorId="68522CA3" wp14:editId="50971D19">
+                <wp:simplePos x="0" y="0"/>
+                <wp:positionH relativeFrom="column">
+                  <wp:posOffset>2694940</wp:posOffset>
+                </wp:positionH>
+                <wp:positionV relativeFrom="paragraph">
+                  <wp:posOffset>1605280</wp:posOffset>
+                </wp:positionV>
+                <wp:extent cx="262255" cy="45085"/>
+                <wp:effectExtent l="0" t="76200" r="0" b="88265"/>
+                <wp:wrapNone/>
+                <wp:docPr id="199" name="Straight Arrow Connector 199"/>
+                <wp:cNvGraphicFramePr/>
+                <a:graphic xmlns:a="http://schemas.openxmlformats.org/drawingml/2006/main">
+                  <a:graphicData uri="http://schemas.microsoft.com/office/word/2010/wordprocessingShape">
+                    <wps:wsp>
+                      <wps:cNvCnPr/>
+                      <wps:spPr>
+                        <a:xfrm>
+                          <a:off x="0" y="0"/>
+                          <a:ext cx="262255" cy="45085"/>
+                        </a:xfrm>
+                        <a:prstGeom prst="straightConnector1">
+                          <a:avLst/>
+                        </a:prstGeom>
+                        <a:ln w="38100">
+                          <a:headEnd type="triangle"/>
+                          <a:tailEnd type="triangle"/>
+                        </a:ln>
+                      </wps:spPr>
+                      <wps:style>
+                        <a:lnRef idx="1">
+                          <a:schemeClr val="accent1"/>
+                        </a:lnRef>
+                        <a:fillRef idx="0">
+                          <a:schemeClr val="accent1"/>
+                        </a:fillRef>
+                        <a:effectRef idx="0">
+                          <a:schemeClr val="accent1"/>
+                        </a:effectRef>
+                        <a:fontRef idx="minor">
+                          <a:schemeClr val="tx1"/>
+                        </a:fontRef>
+                      </wps:style>
+                      <wps:bodyPr/>
+                    </wps:wsp>
+                  </a:graphicData>
+                </a:graphic>
+                <wp14:sizeRelH relativeFrom="margin">
+                  <wp14:pctWidth>0</wp14:pctWidth>
+                </wp14:sizeRelH>
+                <wp14:sizeRelV relativeFrom="margin">
+                  <wp14:pctHeight>0</wp14:pctHeight>
+                </wp14:sizeRelV>
+              </wp:anchor>
+            </w:drawing>
+          </mc:Choice>
+          <mc:Fallback>
+            <w:pict>
+              <v:shape w14:anchorId="39A7AED2" id="Straight Arrow Connector 199" o:spid="_x0000_s1026" type="#_x0000_t32" style="position:absolute;margin-left:212.2pt;margin-top:126.4pt;width:20.65pt;height:3.55pt;z-index:251718656;visibility:visible;mso-wrap-style:square;mso-width-percent:0;mso-height-percent:0;mso-wrap-distance-left:9pt;mso-wrap-distance-top:0;mso-wrap-distance-right:9pt;mso-wrap-distance-bottom:0;mso-position-horizontal:absolute;mso-position-horizontal-relative:text;mso-position-vertical:absolute;mso-position-vertical-relative:text;mso-width-percent:0;mso-height-percent:0;mso-width-relative:margin;mso-height-relative:margin" o:gfxdata="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" strokecolor="#4472c4 [3204]" strokeweight="3pt">
+                <v:stroke startarrow="block" endarrow="block" joinstyle="miter"/>
+              </v:shape>
+            </w:pict>
+          </mc:Fallback>
+        </mc:AlternateContent>
+      </w:r>
+      <w:r>
+        <w:rPr>
+          <w:noProof/>
+        </w:rPr>
+        <mc:AlternateContent>
+          <mc:Choice Requires="wps">
+            <w:drawing>
+              <wp:anchor distT="0" distB="0" distL="114300" distR="114300" simplePos="0" relativeHeight="251709440" behindDoc="0" locked="0" layoutInCell="1" allowOverlap="1" wp14:anchorId="2DE67536" wp14:editId="2BD9762B">
+                <wp:simplePos x="0" y="0"/>
+                <wp:positionH relativeFrom="column">
+                  <wp:posOffset>1287780</wp:posOffset>
+                </wp:positionH>
+                <wp:positionV relativeFrom="paragraph">
+                  <wp:posOffset>1590040</wp:posOffset>
+                </wp:positionV>
+                <wp:extent cx="182880" cy="7620"/>
+                <wp:effectExtent l="0" t="95250" r="0" b="106680"/>
+                <wp:wrapNone/>
+                <wp:docPr id="193" name="Straight Arrow Connector 193"/>
+                <wp:cNvGraphicFramePr/>
+                <a:graphic xmlns:a="http://schemas.openxmlformats.org/drawingml/2006/main">
+                  <a:graphicData uri="http://schemas.microsoft.com/office/word/2010/wordprocessingShape">
+                    <wps:wsp>
+                      <wps:cNvCnPr/>
+                      <wps:spPr>
+                        <a:xfrm flipV="1">
+                          <a:off x="0" y="0"/>
+                          <a:ext cx="182880" cy="7620"/>
+                        </a:xfrm>
+                        <a:prstGeom prst="straightConnector1">
+                          <a:avLst/>
+                        </a:prstGeom>
+                        <a:ln w="38100">
                           <a:tailEnd type="triangle"/>
                         </a:ln>
                       </wps:spPr>
@@ -286,8 +707,8 @@
           </mc:Choice>
           <mc:Fallback>
             <w:pict>
-              <v:shape w14:anchorId="7F0D3907" id="Straight Arrow Connector 18" o:spid="_x0000_s1026" type="#_x0000_t32" style="position:absolute;margin-left:273.75pt;margin-top:214.5pt;width:0;height:33pt;z-index:251682816;visibility:visible;mso-wrap-style:square;mso-wrap-distance-left:9pt;mso-wrap-distance-top:0;mso-wrap-distance-right:9pt;mso-wrap-distance-bottom:0;mso-position-horizontal:absolute;mso-position-horizontal-relative:text;mso-position-vertical:absolute;mso-position-vertical-relative:text" o:gfxdata="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" strokecolor="#4472c4 [3204]" strokeweight=".5pt">
-                <v:stroke startarrow="block" endarrow="block" joinstyle="miter"/>
+              <v:shape w14:anchorId="1DB9473A" id="Straight Arrow Connector 193" o:spid="_x0000_s1026" type="#_x0000_t32" style="position:absolute;margin-left:101.4pt;margin-top:125.2pt;width:14.4pt;height:.6pt;flip:y;z-index:251709440;visibility:visible;mso-wrap-style:square;mso-wrap-distance-left:9pt;mso-wrap-distance-top:0;mso-wrap-distance-right:9pt;mso-wrap-distance-bottom:0;mso-position-horizontal:absolute;mso-position-horizontal-relative:text;mso-position-vertical:absolute;mso-position-vertical-relative:text" o:gfxdata="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" strokecolor="#4472c4 [3204]" strokeweight="3pt">
+                <v:stroke endarrow="block" joinstyle="miter"/>
               </v:shape>
             </w:pict>
           </mc:Fallback>
@@ -300,18 +721,18 @@
         <mc:AlternateContent>
           <mc:Choice Requires="wps">
             <w:drawing>
-              <wp:anchor distT="0" distB="0" distL="114300" distR="114300" simplePos="0" relativeHeight="251665408" behindDoc="0" locked="0" layoutInCell="1" allowOverlap="1" wp14:anchorId="2E360F40" wp14:editId="70A7FB54">
+              <wp:anchor distT="0" distB="0" distL="114300" distR="114300" simplePos="0" relativeHeight="251700224" behindDoc="0" locked="0" layoutInCell="1" allowOverlap="1" wp14:anchorId="74DC3CDF" wp14:editId="276D6C1E">
                 <wp:simplePos x="0" y="0"/>
                 <wp:positionH relativeFrom="column">
-                  <wp:posOffset>2838450</wp:posOffset>
+                  <wp:posOffset>2919095</wp:posOffset>
                 </wp:positionH>
                 <wp:positionV relativeFrom="paragraph">
-                  <wp:posOffset>2085975</wp:posOffset>
+                  <wp:posOffset>1360170</wp:posOffset>
                 </wp:positionV>
-                <wp:extent cx="1285875" cy="542925"/>
-                <wp:effectExtent l="0" t="0" r="28575" b="28575"/>
+                <wp:extent cx="1216025" cy="492760"/>
+                <wp:effectExtent l="0" t="0" r="22225" b="21590"/>
                 <wp:wrapNone/>
-                <wp:docPr id="6" name="Oval 6"/>
+                <wp:docPr id="28" name="Oval 28"/>
                 <wp:cNvGraphicFramePr/>
                 <a:graphic xmlns:a="http://schemas.openxmlformats.org/drawingml/2006/main">
                   <a:graphicData uri="http://schemas.microsoft.com/office/word/2010/wordprocessingShape">
@@ -320,7 +741,7 @@
                       <wps:spPr>
                         <a:xfrm>
                           <a:off x="0" y="0"/>
-                          <a:ext cx="1285875" cy="542925"/>
+                          <a:ext cx="1216025" cy="492760"/>
                         </a:xfrm>
                         <a:prstGeom prst="ellipse">
                           <a:avLst/>
@@ -374,7 +795,7 @@
           </mc:Choice>
           <mc:Fallback>
             <w:pict>
-              <v:oval w14:anchorId="2E360F40" id="Oval 6" o:spid="_x0000_s1026" style="position:absolute;margin-left:223.5pt;margin-top:164.25pt;width:101.25pt;height:42.75pt;z-index:251665408;visibility:visible;mso-wrap-style:square;mso-width-percent:0;mso-height-percent:0;mso-wrap-distance-left:9pt;mso-wrap-distance-top:0;mso-wrap-distance-right:9pt;mso-wrap-distance-bottom:0;mso-position-horizontal:absolute;mso-position-horizontal-relative:text;mso-position-vertical:absolute;mso-position-vertical-relative:text;mso-width-percent:0;mso-height-percent:0;mso-width-relative:margin;mso-height-relative:margin;v-text-anchor:middle" o:gfxdata="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" fillcolor="#4472c4 [3204]" strokecolor="#1f3763 [1604]" strokeweight="1pt">
+              <v:oval w14:anchorId="74DC3CDF" id="Oval 28" o:spid="_x0000_s1027" style="position:absolute;left:0;text-align:left;margin-left:229.85pt;margin-top:107.1pt;width:95.75pt;height:38.8pt;z-index:251700224;visibility:visible;mso-wrap-style:square;mso-width-percent:0;mso-height-percent:0;mso-wrap-distance-left:9pt;mso-wrap-distance-top:0;mso-wrap-distance-right:9pt;mso-wrap-distance-bottom:0;mso-position-horizontal:absolute;mso-position-horizontal-relative:text;mso-position-vertical:absolute;mso-position-vertical-relative:text;mso-width-percent:0;mso-height-percent:0;mso-width-relative:margin;mso-height-relative:margin;v-text-anchor:middle" o:gfxdata="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" fillcolor="#4472c4 [3204]" strokecolor="#1f3763 [1604]" strokeweight="1pt">
                 <v:stroke joinstyle="miter"/>
                 <v:textbox>
                   <w:txbxContent>
@@ -400,18 +821,18 @@
         <mc:AlternateContent>
           <mc:Choice Requires="wps">
             <w:drawing>
-              <wp:anchor distT="0" distB="0" distL="114300" distR="114300" simplePos="0" relativeHeight="251667456" behindDoc="0" locked="0" layoutInCell="1" allowOverlap="1" wp14:anchorId="756E8802" wp14:editId="71B75770">
+              <wp:anchor distT="0" distB="0" distL="114300" distR="114300" simplePos="0" relativeHeight="251694080" behindDoc="0" locked="0" layoutInCell="1" allowOverlap="1" wp14:anchorId="35B26719" wp14:editId="73C9FFF6">
                 <wp:simplePos x="0" y="0"/>
                 <wp:positionH relativeFrom="column">
-                  <wp:posOffset>2895600</wp:posOffset>
+                  <wp:posOffset>1494790</wp:posOffset>
                 </wp:positionH>
                 <wp:positionV relativeFrom="paragraph">
-                  <wp:posOffset>3200400</wp:posOffset>
+                  <wp:posOffset>1358900</wp:posOffset>
                 </wp:positionV>
-                <wp:extent cx="1285875" cy="542925"/>
-                <wp:effectExtent l="0" t="0" r="28575" b="28575"/>
+                <wp:extent cx="1216025" cy="492760"/>
+                <wp:effectExtent l="0" t="0" r="22225" b="21590"/>
                 <wp:wrapNone/>
-                <wp:docPr id="7" name="Oval 7"/>
+                <wp:docPr id="22" name="Oval 22"/>
                 <wp:cNvGraphicFramePr/>
                 <a:graphic xmlns:a="http://schemas.openxmlformats.org/drawingml/2006/main">
                   <a:graphicData uri="http://schemas.microsoft.com/office/word/2010/wordprocessingShape">
@@ -420,7 +841,7 @@
                       <wps:spPr>
                         <a:xfrm>
                           <a:off x="0" y="0"/>
-                          <a:ext cx="1285875" cy="542925"/>
+                          <a:ext cx="1216025" cy="492760"/>
                         </a:xfrm>
                         <a:prstGeom prst="ellipse">
                           <a:avLst/>
@@ -449,7 +870,7 @@
                               <w:jc w:val="center"/>
                             </w:pPr>
                             <w:r>
-                              <w:t>Mushrooms</w:t>
+                              <w:t>Tears</w:t>
                             </w:r>
                           </w:p>
                         </w:txbxContent>
@@ -474,7 +895,7 @@
           </mc:Choice>
           <mc:Fallback>
             <w:pict>
-              <v:oval w14:anchorId="756E8802" id="Oval 7" o:spid="_x0000_s1027" style="position:absolute;margin-left:228pt;margin-top:252pt;width:101.25pt;height:42.75pt;z-index:251667456;visibility:visible;mso-wrap-style:square;mso-width-percent:0;mso-height-percent:0;mso-wrap-distance-left:9pt;mso-wrap-distance-top:0;mso-wrap-distance-right:9pt;mso-wrap-distance-bottom:0;mso-position-horizontal:absolute;mso-position-horizontal-relative:text;mso-position-vertical:absolute;mso-position-vertical-relative:text;mso-width-percent:0;mso-height-percent:0;mso-width-relative:margin;mso-height-relative:margin;v-text-anchor:middle" o:gfxdata="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" fillcolor="#4472c4 [3204]" strokecolor="#1f3763 [1604]" strokeweight="1pt">
+              <v:oval w14:anchorId="35B26719" id="Oval 22" o:spid="_x0000_s1028" style="position:absolute;left:0;text-align:left;margin-left:117.7pt;margin-top:107pt;width:95.75pt;height:38.8pt;z-index:251694080;visibility:visible;mso-wrap-style:square;mso-width-percent:0;mso-height-percent:0;mso-wrap-distance-left:9pt;mso-wrap-distance-top:0;mso-wrap-distance-right:9pt;mso-wrap-distance-bottom:0;mso-position-horizontal:absolute;mso-position-horizontal-relative:text;mso-position-vertical:absolute;mso-position-vertical-relative:text;mso-width-percent:0;mso-height-percent:0;mso-width-relative:margin;mso-height-relative:margin;v-text-anchor:middle" o:gfxdata="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" fillcolor="#4472c4 [3204]" strokecolor="#1f3763 [1604]" strokeweight="1pt">
                 <v:stroke joinstyle="miter"/>
                 <v:textbox>
                   <w:txbxContent>
@@ -483,7 +904,7 @@
                         <w:jc w:val="center"/>
                       </w:pPr>
                       <w:r>
-                        <w:t>Mushrooms</w:t>
+                        <w:t>Tears</w:t>
                       </w:r>
                     </w:p>
                   </w:txbxContent>
@@ -500,32 +921,133 @@
         <mc:AlternateContent>
           <mc:Choice Requires="wps">
             <w:drawing>
-              <wp:anchor distT="0" distB="0" distL="114300" distR="114300" simplePos="0" relativeHeight="251681792" behindDoc="0" locked="0" layoutInCell="1" allowOverlap="1" wp14:anchorId="2D134A95" wp14:editId="730807B3">
+              <wp:anchor distT="0" distB="0" distL="114300" distR="114300" simplePos="0" relativeHeight="251692032" behindDoc="0" locked="0" layoutInCell="1" allowOverlap="1" wp14:anchorId="506C5AC0" wp14:editId="46609E4B">
+                <wp:simplePos x="0" y="0"/>
+                <wp:positionH relativeFrom="margin">
+                  <wp:posOffset>-635</wp:posOffset>
+                </wp:positionH>
+                <wp:positionV relativeFrom="paragraph">
+                  <wp:posOffset>1365857</wp:posOffset>
+                </wp:positionV>
+                <wp:extent cx="1216025" cy="492760"/>
+                <wp:effectExtent l="0" t="0" r="22225" b="21590"/>
+                <wp:wrapNone/>
+                <wp:docPr id="17" name="Oval 17"/>
+                <wp:cNvGraphicFramePr/>
+                <a:graphic xmlns:a="http://schemas.openxmlformats.org/drawingml/2006/main">
+                  <a:graphicData uri="http://schemas.microsoft.com/office/word/2010/wordprocessingShape">
+                    <wps:wsp>
+                      <wps:cNvSpPr/>
+                      <wps:spPr>
+                        <a:xfrm>
+                          <a:off x="0" y="0"/>
+                          <a:ext cx="1216025" cy="492760"/>
+                        </a:xfrm>
+                        <a:prstGeom prst="ellipse">
+                          <a:avLst/>
+                        </a:prstGeom>
+                      </wps:spPr>
+                      <wps:style>
+                        <a:lnRef idx="2">
+                          <a:schemeClr val="accent1">
+                            <a:shade val="50000"/>
+                          </a:schemeClr>
+                        </a:lnRef>
+                        <a:fillRef idx="1">
+                          <a:schemeClr val="accent1"/>
+                        </a:fillRef>
+                        <a:effectRef idx="0">
+                          <a:schemeClr val="accent1"/>
+                        </a:effectRef>
+                        <a:fontRef idx="minor">
+                          <a:schemeClr val="lt1"/>
+                        </a:fontRef>
+                      </wps:style>
+                      <wps:txbx>
+                        <w:txbxContent>
+                          <w:p>
+                            <w:pPr>
+                              <w:jc w:val="center"/>
+                            </w:pPr>
+                            <w:r>
+                              <w:t>River Bank</w:t>
+                            </w:r>
+                          </w:p>
+                        </w:txbxContent>
+                      </wps:txbx>
+                      <wps:bodyPr rot="0" spcFirstLastPara="0" vertOverflow="overflow" horzOverflow="overflow" vert="horz" wrap="square" lIns="91440" tIns="45720" rIns="91440" bIns="45720" numCol="1" spcCol="0" rtlCol="0" fromWordArt="0" anchor="ctr" anchorCtr="0" forceAA="0" compatLnSpc="1">
+                        <a:prstTxWarp prst="textNoShape">
+                          <a:avLst/>
+                        </a:prstTxWarp>
+                        <a:noAutofit/>
+                      </wps:bodyPr>
+                    </wps:wsp>
+                  </a:graphicData>
+                </a:graphic>
+                <wp14:sizeRelH relativeFrom="margin">
+                  <wp14:pctWidth>0</wp14:pctWidth>
+                </wp14:sizeRelH>
+                <wp14:sizeRelV relativeFrom="margin">
+                  <wp14:pctHeight>0</wp14:pctHeight>
+                </wp14:sizeRelV>
+              </wp:anchor>
+            </w:drawing>
+          </mc:Choice>
+          <mc:Fallback>
+            <w:pict>
+              <v:oval w14:anchorId="506C5AC0" id="Oval 17" o:spid="_x0000_s1029" style="position:absolute;left:0;text-align:left;margin-left:-.05pt;margin-top:107.55pt;width:95.75pt;height:38.8pt;z-index:251692032;visibility:visible;mso-wrap-style:square;mso-width-percent:0;mso-height-percent:0;mso-wrap-distance-left:9pt;mso-wrap-distance-top:0;mso-wrap-distance-right:9pt;mso-wrap-distance-bottom:0;mso-position-horizontal:absolute;mso-position-horizontal-relative:margin;mso-position-vertical:absolute;mso-position-vertical-relative:text;mso-width-percent:0;mso-height-percent:0;mso-width-relative:margin;mso-height-relative:margin;v-text-anchor:middle" o:gfxdata="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" fillcolor="#4472c4 [3204]" strokecolor="#1f3763 [1604]" strokeweight="1pt">
+                <v:stroke joinstyle="miter"/>
+                <v:textbox>
+                  <w:txbxContent>
+                    <w:p>
+                      <w:pPr>
+                        <w:jc w:val="center"/>
+                      </w:pPr>
+                      <w:r>
+                        <w:t>River Bank</w:t>
+                      </w:r>
+                    </w:p>
+                  </w:txbxContent>
+                </v:textbox>
+                <w10:wrap anchorx="margin"/>
+              </v:oval>
+            </w:pict>
+          </mc:Fallback>
+        </mc:AlternateContent>
+      </w:r>
+      <w:r>
+        <w:rPr>
+          <w:noProof/>
+        </w:rPr>
+        <mc:AlternateContent>
+          <mc:Choice Requires="wps">
+            <w:drawing>
+              <wp:anchor distT="0" distB="0" distL="114300" distR="114300" simplePos="0" relativeHeight="251715584" behindDoc="0" locked="0" layoutInCell="1" allowOverlap="1" wp14:anchorId="593CF5E1" wp14:editId="436DF9AD">
                 <wp:simplePos x="0" y="0"/>
                 <wp:positionH relativeFrom="column">
-                  <wp:posOffset>4248150</wp:posOffset>
+                  <wp:posOffset>5058410</wp:posOffset>
                 </wp:positionH>
                 <wp:positionV relativeFrom="paragraph">
-                  <wp:posOffset>1421130</wp:posOffset>
+                  <wp:posOffset>1080770</wp:posOffset>
                 </wp:positionV>
-                <wp:extent cx="342900" cy="45719"/>
-                <wp:effectExtent l="0" t="38100" r="38100" b="88265"/>
+                <wp:extent cx="45085" cy="238760"/>
+                <wp:effectExtent l="76200" t="19050" r="69215" b="46990"/>
                 <wp:wrapNone/>
-                <wp:docPr id="15" name="Straight Arrow Connector 15"/>
+                <wp:docPr id="196" name="Straight Arrow Connector 196"/>
                 <wp:cNvGraphicFramePr/>
                 <a:graphic xmlns:a="http://schemas.openxmlformats.org/drawingml/2006/main">
                   <a:graphicData uri="http://schemas.microsoft.com/office/word/2010/wordprocessingShape">
                     <wps:wsp>
                       <wps:cNvCnPr/>
                       <wps:spPr>
-                        <a:xfrm>
+                        <a:xfrm flipH="1">
                           <a:off x="0" y="0"/>
-                          <a:ext cx="342900" cy="45719"/>
+                          <a:ext cx="45085" cy="238760"/>
                         </a:xfrm>
                         <a:prstGeom prst="straightConnector1">
                           <a:avLst/>
                         </a:prstGeom>
-                        <a:ln>
+                        <a:ln w="38100">
                           <a:tailEnd type="triangle"/>
                         </a:ln>
                       </wps:spPr>
@@ -558,7 +1080,7 @@
           </mc:Choice>
           <mc:Fallback>
             <w:pict>
-              <v:shape w14:anchorId="0A86420E" id="Straight Arrow Connector 15" o:spid="_x0000_s1026" type="#_x0000_t32" style="position:absolute;margin-left:334.5pt;margin-top:111.9pt;width:27pt;height:3.6pt;z-index:251681792;visibility:visible;mso-wrap-style:square;mso-width-percent:0;mso-height-percent:0;mso-wrap-distance-left:9pt;mso-wrap-distance-top:0;mso-wrap-distance-right:9pt;mso-wrap-distance-bottom:0;mso-position-horizontal:absolute;mso-position-horizontal-relative:text;mso-position-vertical:absolute;mso-position-vertical-relative:text;mso-width-percent:0;mso-height-percent:0;mso-width-relative:margin;mso-height-relative:margin" o:gfxdata="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" strokecolor="#4472c4 [3204]" strokeweight=".5pt">
+              <v:shape w14:anchorId="089FE135" id="Straight Arrow Connector 196" o:spid="_x0000_s1026" type="#_x0000_t32" style="position:absolute;margin-left:398.3pt;margin-top:85.1pt;width:3.55pt;height:18.8pt;flip:x;z-index:251715584;visibility:visible;mso-wrap-style:square;mso-width-percent:0;mso-height-percent:0;mso-wrap-distance-left:9pt;mso-wrap-distance-top:0;mso-wrap-distance-right:9pt;mso-wrap-distance-bottom:0;mso-position-horizontal:absolute;mso-position-horizontal-relative:text;mso-position-vertical:absolute;mso-position-vertical-relative:text;mso-width-percent:0;mso-height-percent:0;mso-width-relative:margin;mso-height-relative:margin" o:gfxdata="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" strokecolor="#4472c4 [3204]" strokeweight="3pt">
                 <v:stroke endarrow="block" joinstyle="miter"/>
               </v:shape>
             </w:pict>
@@ -572,18 +1094,18 @@
         <mc:AlternateContent>
           <mc:Choice Requires="wps">
             <w:drawing>
-              <wp:anchor distT="0" distB="0" distL="114300" distR="114300" simplePos="0" relativeHeight="251679744" behindDoc="0" locked="0" layoutInCell="1" allowOverlap="1" wp14:anchorId="1696F71A" wp14:editId="7697F563">
+              <wp:anchor distT="0" distB="0" distL="114300" distR="114300" simplePos="0" relativeHeight="251713536" behindDoc="0" locked="0" layoutInCell="1" allowOverlap="1" wp14:anchorId="72697733" wp14:editId="6D102D00">
                 <wp:simplePos x="0" y="0"/>
                 <wp:positionH relativeFrom="column">
-                  <wp:posOffset>2314575</wp:posOffset>
+                  <wp:posOffset>4240530</wp:posOffset>
                 </wp:positionH>
                 <wp:positionV relativeFrom="paragraph">
-                  <wp:posOffset>1571624</wp:posOffset>
+                  <wp:posOffset>768985</wp:posOffset>
                 </wp:positionV>
-                <wp:extent cx="495300" cy="371475"/>
-                <wp:effectExtent l="0" t="38100" r="57150" b="28575"/>
+                <wp:extent cx="182880" cy="7620"/>
+                <wp:effectExtent l="0" t="95250" r="0" b="106680"/>
                 <wp:wrapNone/>
-                <wp:docPr id="14" name="Straight Arrow Connector 14"/>
+                <wp:docPr id="195" name="Straight Arrow Connector 195"/>
                 <wp:cNvGraphicFramePr/>
                 <a:graphic xmlns:a="http://schemas.openxmlformats.org/drawingml/2006/main">
                   <a:graphicData uri="http://schemas.microsoft.com/office/word/2010/wordprocessingShape">
@@ -592,12 +1114,78 @@
                       <wps:spPr>
                         <a:xfrm flipV="1">
                           <a:off x="0" y="0"/>
-                          <a:ext cx="495300" cy="371475"/>
+                          <a:ext cx="182880" cy="7620"/>
                         </a:xfrm>
                         <a:prstGeom prst="straightConnector1">
                           <a:avLst/>
                         </a:prstGeom>
-                        <a:ln>
+                        <a:ln w="38100">
+                          <a:tailEnd type="triangle"/>
+                        </a:ln>
+                      </wps:spPr>
+                      <wps:style>
+                        <a:lnRef idx="1">
+                          <a:schemeClr val="accent1"/>
+                        </a:lnRef>
+                        <a:fillRef idx="0">
+                          <a:schemeClr val="accent1"/>
+                        </a:fillRef>
+                        <a:effectRef idx="0">
+                          <a:schemeClr val="accent1"/>
+                        </a:effectRef>
+                        <a:fontRef idx="minor">
+                          <a:schemeClr val="tx1"/>
+                        </a:fontRef>
+                      </wps:style>
+                      <wps:bodyPr/>
+                    </wps:wsp>
+                  </a:graphicData>
+                </a:graphic>
+              </wp:anchor>
+            </w:drawing>
+          </mc:Choice>
+          <mc:Fallback>
+            <w:pict>
+              <v:shape w14:anchorId="7797210C" id="Straight Arrow Connector 195" o:spid="_x0000_s1026" type="#_x0000_t32" style="position:absolute;margin-left:333.9pt;margin-top:60.55pt;width:14.4pt;height:.6pt;flip:y;z-index:251713536;visibility:visible;mso-wrap-style:square;mso-wrap-distance-left:9pt;mso-wrap-distance-top:0;mso-wrap-distance-right:9pt;mso-wrap-distance-bottom:0;mso-position-horizontal:absolute;mso-position-horizontal-relative:text;mso-position-vertical:absolute;mso-position-vertical-relative:text" o:gfxdata="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" strokecolor="#4472c4 [3204]" strokeweight="3pt">
+                <v:stroke endarrow="block" joinstyle="miter"/>
+              </v:shape>
+            </w:pict>
+          </mc:Fallback>
+        </mc:AlternateContent>
+      </w:r>
+      <w:r>
+        <w:rPr>
+          <w:noProof/>
+        </w:rPr>
+        <mc:AlternateContent>
+          <mc:Choice Requires="wps">
+            <w:drawing>
+              <wp:anchor distT="0" distB="0" distL="114300" distR="114300" simplePos="0" relativeHeight="251711488" behindDoc="0" locked="0" layoutInCell="1" allowOverlap="1" wp14:anchorId="737701AE" wp14:editId="04850790">
+                <wp:simplePos x="0" y="0"/>
+                <wp:positionH relativeFrom="column">
+                  <wp:posOffset>2512060</wp:posOffset>
+                </wp:positionH>
+                <wp:positionV relativeFrom="paragraph">
+                  <wp:posOffset>970280</wp:posOffset>
+                </wp:positionV>
+                <wp:extent cx="269875" cy="277495"/>
+                <wp:effectExtent l="19050" t="38100" r="53975" b="27305"/>
+                <wp:wrapNone/>
+                <wp:docPr id="194" name="Straight Arrow Connector 194"/>
+                <wp:cNvGraphicFramePr/>
+                <a:graphic xmlns:a="http://schemas.openxmlformats.org/drawingml/2006/main">
+                  <a:graphicData uri="http://schemas.microsoft.com/office/word/2010/wordprocessingShape">
+                    <wps:wsp>
+                      <wps:cNvCnPr/>
+                      <wps:spPr>
+                        <a:xfrm flipV="1">
+                          <a:off x="0" y="0"/>
+                          <a:ext cx="269875" cy="277495"/>
+                        </a:xfrm>
+                        <a:prstGeom prst="straightConnector1">
+                          <a:avLst/>
+                        </a:prstGeom>
+                        <a:ln w="38100">
                           <a:tailEnd type="triangle"/>
                         </a:ln>
                       </wps:spPr>
@@ -630,7 +1218,7 @@
           </mc:Choice>
           <mc:Fallback>
             <w:pict>
-              <v:shape w14:anchorId="2B491771" id="Straight Arrow Connector 14" o:spid="_x0000_s1026" type="#_x0000_t32" style="position:absolute;margin-left:182.25pt;margin-top:123.75pt;width:39pt;height:29.25pt;flip:y;z-index:251679744;visibility:visible;mso-wrap-style:square;mso-width-percent:0;mso-height-percent:0;mso-wrap-distance-left:9pt;mso-wrap-distance-top:0;mso-wrap-distance-right:9pt;mso-wrap-distance-bottom:0;mso-position-horizontal:absolute;mso-position-horizontal-relative:text;mso-position-vertical:absolute;mso-position-vertical-relative:text;mso-width-percent:0;mso-height-percent:0;mso-width-relative:margin;mso-height-relative:margin" o:gfxdata="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" strokecolor="#4472c4 [3204]" strokeweight=".5pt">
+              <v:shape w14:anchorId="45C69803" id="Straight Arrow Connector 194" o:spid="_x0000_s1026" type="#_x0000_t32" style="position:absolute;margin-left:197.8pt;margin-top:76.4pt;width:21.25pt;height:21.85pt;flip:y;z-index:251711488;visibility:visible;mso-wrap-style:square;mso-width-percent:0;mso-height-percent:0;mso-wrap-distance-left:9pt;mso-wrap-distance-top:0;mso-wrap-distance-right:9pt;mso-wrap-distance-bottom:0;mso-position-horizontal:absolute;mso-position-horizontal-relative:text;mso-position-vertical:absolute;mso-position-vertical-relative:text;mso-width-percent:0;mso-height-percent:0;mso-width-relative:margin;mso-height-relative:margin" o:gfxdata="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" strokecolor="#4472c4 [3204]" strokeweight="3pt">
                 <v:stroke endarrow="block" joinstyle="miter"/>
               </v:shape>
             </w:pict>
@@ -644,222 +1232,18 @@
         <mc:AlternateContent>
           <mc:Choice Requires="wps">
             <w:drawing>
-              <wp:anchor distT="0" distB="0" distL="114300" distR="114300" simplePos="0" relativeHeight="251677696" behindDoc="0" locked="0" layoutInCell="1" allowOverlap="1" wp14:anchorId="5314B141" wp14:editId="2136818E">
+              <wp:anchor distT="0" distB="0" distL="114300" distR="114300" simplePos="0" relativeHeight="251706368" behindDoc="0" locked="0" layoutInCell="1" allowOverlap="1" wp14:anchorId="6C1FD38B" wp14:editId="11C83E0A">
                 <wp:simplePos x="0" y="0"/>
                 <wp:positionH relativeFrom="column">
-                  <wp:posOffset>5202556</wp:posOffset>
+                  <wp:posOffset>4460875</wp:posOffset>
                 </wp:positionH>
                 <wp:positionV relativeFrom="paragraph">
-                  <wp:posOffset>1685925</wp:posOffset>
+                  <wp:posOffset>1305560</wp:posOffset>
                 </wp:positionV>
-                <wp:extent cx="45719" cy="304800"/>
-                <wp:effectExtent l="57150" t="0" r="50165" b="57150"/>
+                <wp:extent cx="1216025" cy="492760"/>
+                <wp:effectExtent l="0" t="0" r="22225" b="21590"/>
                 <wp:wrapNone/>
-                <wp:docPr id="13" name="Straight Arrow Connector 13"/>
-                <wp:cNvGraphicFramePr/>
-                <a:graphic xmlns:a="http://schemas.openxmlformats.org/drawingml/2006/main">
-                  <a:graphicData uri="http://schemas.microsoft.com/office/word/2010/wordprocessingShape">
-                    <wps:wsp>
-                      <wps:cNvCnPr/>
-                      <wps:spPr>
-                        <a:xfrm flipH="1">
-                          <a:off x="0" y="0"/>
-                          <a:ext cx="45719" cy="304800"/>
-                        </a:xfrm>
-                        <a:prstGeom prst="straightConnector1">
-                          <a:avLst/>
-                        </a:prstGeom>
-                        <a:ln>
-                          <a:tailEnd type="triangle"/>
-                        </a:ln>
-                      </wps:spPr>
-                      <wps:style>
-                        <a:lnRef idx="1">
-                          <a:schemeClr val="accent1"/>
-                        </a:lnRef>
-                        <a:fillRef idx="0">
-                          <a:schemeClr val="accent1"/>
-                        </a:fillRef>
-                        <a:effectRef idx="0">
-                          <a:schemeClr val="accent1"/>
-                        </a:effectRef>
-                        <a:fontRef idx="minor">
-                          <a:schemeClr val="tx1"/>
-                        </a:fontRef>
-                      </wps:style>
-                      <wps:bodyPr/>
-                    </wps:wsp>
-                  </a:graphicData>
-                </a:graphic>
-                <wp14:sizeRelH relativeFrom="margin">
-                  <wp14:pctWidth>0</wp14:pctWidth>
-                </wp14:sizeRelH>
-                <wp14:sizeRelV relativeFrom="margin">
-                  <wp14:pctHeight>0</wp14:pctHeight>
-                </wp14:sizeRelV>
-              </wp:anchor>
-            </w:drawing>
-          </mc:Choice>
-          <mc:Fallback>
-            <w:pict>
-              <v:shape w14:anchorId="72D0059C" id="Straight Arrow Connector 13" o:spid="_x0000_s1026" type="#_x0000_t32" style="position:absolute;margin-left:409.65pt;margin-top:132.75pt;width:3.6pt;height:24pt;flip:x;z-index:251677696;visibility:visible;mso-wrap-style:square;mso-width-percent:0;mso-height-percent:0;mso-wrap-distance-left:9pt;mso-wrap-distance-top:0;mso-wrap-distance-right:9pt;mso-wrap-distance-bottom:0;mso-position-horizontal:absolute;mso-position-horizontal-relative:text;mso-position-vertical:absolute;mso-position-vertical-relative:text;mso-width-percent:0;mso-height-percent:0;mso-width-relative:margin;mso-height-relative:margin" o:gfxdata="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" strokecolor="#4472c4 [3204]" strokeweight=".5pt">
-                <v:stroke endarrow="block" joinstyle="miter"/>
-              </v:shape>
-            </w:pict>
-          </mc:Fallback>
-        </mc:AlternateContent>
-      </w:r>
-      <w:r>
-        <w:rPr>
-          <w:noProof/>
-        </w:rPr>
-        <mc:AlternateContent>
-          <mc:Choice Requires="wps">
-            <w:drawing>
-              <wp:anchor distT="0" distB="0" distL="114300" distR="114300" simplePos="0" relativeHeight="251675648" behindDoc="0" locked="0" layoutInCell="1" allowOverlap="1" wp14:anchorId="56AFC444" wp14:editId="7FEBB348">
-                <wp:simplePos x="0" y="0"/>
-                <wp:positionH relativeFrom="column">
-                  <wp:posOffset>1752600</wp:posOffset>
-                </wp:positionH>
-                <wp:positionV relativeFrom="paragraph">
-                  <wp:posOffset>2647950</wp:posOffset>
-                </wp:positionV>
-                <wp:extent cx="19050" cy="361950"/>
-                <wp:effectExtent l="57150" t="0" r="57150" b="57150"/>
-                <wp:wrapNone/>
-                <wp:docPr id="12" name="Straight Arrow Connector 12"/>
-                <wp:cNvGraphicFramePr/>
-                <a:graphic xmlns:a="http://schemas.openxmlformats.org/drawingml/2006/main">
-                  <a:graphicData uri="http://schemas.microsoft.com/office/word/2010/wordprocessingShape">
-                    <wps:wsp>
-                      <wps:cNvCnPr/>
-                      <wps:spPr>
-                        <a:xfrm flipH="1">
-                          <a:off x="0" y="0"/>
-                          <a:ext cx="19050" cy="361950"/>
-                        </a:xfrm>
-                        <a:prstGeom prst="straightConnector1">
-                          <a:avLst/>
-                        </a:prstGeom>
-                        <a:ln>
-                          <a:tailEnd type="triangle"/>
-                        </a:ln>
-                      </wps:spPr>
-                      <wps:style>
-                        <a:lnRef idx="1">
-                          <a:schemeClr val="accent1"/>
-                        </a:lnRef>
-                        <a:fillRef idx="0">
-                          <a:schemeClr val="accent1"/>
-                        </a:fillRef>
-                        <a:effectRef idx="0">
-                          <a:schemeClr val="accent1"/>
-                        </a:effectRef>
-                        <a:fontRef idx="minor">
-                          <a:schemeClr val="tx1"/>
-                        </a:fontRef>
-                      </wps:style>
-                      <wps:bodyPr/>
-                    </wps:wsp>
-                  </a:graphicData>
-                </a:graphic>
-              </wp:anchor>
-            </w:drawing>
-          </mc:Choice>
-          <mc:Fallback>
-            <w:pict>
-              <v:shape w14:anchorId="05958382" id="Straight Arrow Connector 12" o:spid="_x0000_s1026" type="#_x0000_t32" style="position:absolute;margin-left:138pt;margin-top:208.5pt;width:1.5pt;height:28.5pt;flip:x;z-index:251675648;visibility:visible;mso-wrap-style:square;mso-wrap-distance-left:9pt;mso-wrap-distance-top:0;mso-wrap-distance-right:9pt;mso-wrap-distance-bottom:0;mso-position-horizontal:absolute;mso-position-horizontal-relative:text;mso-position-vertical:absolute;mso-position-vertical-relative:text" o:gfxdata="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" strokecolor="#4472c4 [3204]" strokeweight=".5pt">
-                <v:stroke endarrow="block" joinstyle="miter"/>
-              </v:shape>
-            </w:pict>
-          </mc:Fallback>
-        </mc:AlternateContent>
-      </w:r>
-      <w:r>
-        <w:rPr>
-          <w:noProof/>
-        </w:rPr>
-        <mc:AlternateContent>
-          <mc:Choice Requires="wps">
-            <w:drawing>
-              <wp:anchor distT="0" distB="0" distL="114300" distR="114300" simplePos="0" relativeHeight="251674624" behindDoc="0" locked="0" layoutInCell="1" allowOverlap="1" wp14:anchorId="31544DAC" wp14:editId="7C1C7B8C">
-                <wp:simplePos x="0" y="0"/>
-                <wp:positionH relativeFrom="column">
-                  <wp:posOffset>723900</wp:posOffset>
-                </wp:positionH>
-                <wp:positionV relativeFrom="paragraph">
-                  <wp:posOffset>2286000</wp:posOffset>
-                </wp:positionV>
-                <wp:extent cx="409575" cy="19050"/>
-                <wp:effectExtent l="0" t="57150" r="9525" b="95250"/>
-                <wp:wrapNone/>
-                <wp:docPr id="11" name="Straight Arrow Connector 11"/>
-                <wp:cNvGraphicFramePr/>
-                <a:graphic xmlns:a="http://schemas.openxmlformats.org/drawingml/2006/main">
-                  <a:graphicData uri="http://schemas.microsoft.com/office/word/2010/wordprocessingShape">
-                    <wps:wsp>
-                      <wps:cNvCnPr/>
-                      <wps:spPr>
-                        <a:xfrm>
-                          <a:off x="0" y="0"/>
-                          <a:ext cx="409575" cy="19050"/>
-                        </a:xfrm>
-                        <a:prstGeom prst="straightConnector1">
-                          <a:avLst/>
-                        </a:prstGeom>
-                        <a:ln>
-                          <a:tailEnd type="triangle"/>
-                        </a:ln>
-                      </wps:spPr>
-                      <wps:style>
-                        <a:lnRef idx="1">
-                          <a:schemeClr val="accent1"/>
-                        </a:lnRef>
-                        <a:fillRef idx="0">
-                          <a:schemeClr val="accent1"/>
-                        </a:fillRef>
-                        <a:effectRef idx="0">
-                          <a:schemeClr val="accent1"/>
-                        </a:effectRef>
-                        <a:fontRef idx="minor">
-                          <a:schemeClr val="tx1"/>
-                        </a:fontRef>
-                      </wps:style>
-                      <wps:bodyPr/>
-                    </wps:wsp>
-                  </a:graphicData>
-                </a:graphic>
-              </wp:anchor>
-            </w:drawing>
-          </mc:Choice>
-          <mc:Fallback>
-            <w:pict>
-              <v:shape w14:anchorId="1330C8FA" id="Straight Arrow Connector 11" o:spid="_x0000_s1026" type="#_x0000_t32" style="position:absolute;margin-left:57pt;margin-top:180pt;width:32.25pt;height:1.5pt;z-index:251674624;visibility:visible;mso-wrap-style:square;mso-wrap-distance-left:9pt;mso-wrap-distance-top:0;mso-wrap-distance-right:9pt;mso-wrap-distance-bottom:0;mso-position-horizontal:absolute;mso-position-horizontal-relative:text;mso-position-vertical:absolute;mso-position-vertical-relative:text" o:gfxdata="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" strokecolor="#4472c4 [3204]" strokeweight=".5pt">
-                <v:stroke endarrow="block" joinstyle="miter"/>
-              </v:shape>
-            </w:pict>
-          </mc:Fallback>
-        </mc:AlternateContent>
-      </w:r>
-      <w:r>
-        <w:rPr>
-          <w:noProof/>
-        </w:rPr>
-        <mc:AlternateContent>
-          <mc:Choice Requires="wps">
-            <w:drawing>
-              <wp:anchor distT="0" distB="0" distL="114300" distR="114300" simplePos="0" relativeHeight="251673600" behindDoc="0" locked="0" layoutInCell="1" allowOverlap="1" wp14:anchorId="6F4CE1F5" wp14:editId="2036E473">
-                <wp:simplePos x="0" y="0"/>
-                <wp:positionH relativeFrom="margin">
-                  <wp:align>right</wp:align>
-                </wp:positionH>
-                <wp:positionV relativeFrom="paragraph">
-                  <wp:posOffset>2009775</wp:posOffset>
-                </wp:positionV>
-                <wp:extent cx="1285875" cy="542925"/>
-                <wp:effectExtent l="0" t="0" r="28575" b="28575"/>
-                <wp:wrapNone/>
-                <wp:docPr id="10" name="Oval 10"/>
+                <wp:docPr id="31" name="Oval 31"/>
                 <wp:cNvGraphicFramePr/>
                 <a:graphic xmlns:a="http://schemas.openxmlformats.org/drawingml/2006/main">
                   <a:graphicData uri="http://schemas.microsoft.com/office/word/2010/wordprocessingShape">
@@ -868,7 +1252,7 @@
                       <wps:spPr>
                         <a:xfrm>
                           <a:off x="0" y="0"/>
-                          <a:ext cx="1285875" cy="542925"/>
+                          <a:ext cx="1216025" cy="492760"/>
                         </a:xfrm>
                         <a:prstGeom prst="ellipse">
                           <a:avLst/>
@@ -922,7 +1306,7 @@
           </mc:Choice>
           <mc:Fallback>
             <w:pict>
-              <v:oval w14:anchorId="6F4CE1F5" id="Oval 10" o:spid="_x0000_s1028" style="position:absolute;margin-left:50.05pt;margin-top:158.25pt;width:101.25pt;height:42.75pt;z-index:251673600;visibility:visible;mso-wrap-style:square;mso-width-percent:0;mso-height-percent:0;mso-wrap-distance-left:9pt;mso-wrap-distance-top:0;mso-wrap-distance-right:9pt;mso-wrap-distance-bottom:0;mso-position-horizontal:right;mso-position-horizontal-relative:margin;mso-position-vertical:absolute;mso-position-vertical-relative:text;mso-width-percent:0;mso-height-percent:0;mso-width-relative:margin;mso-height-relative:margin;v-text-anchor:middle" o:gfxdata="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" fillcolor="#4472c4 [3204]" strokecolor="#1f3763 [1604]" strokeweight="1pt">
+              <v:oval w14:anchorId="6C1FD38B" id="Oval 31" o:spid="_x0000_s1030" style="position:absolute;left:0;text-align:left;margin-left:351.25pt;margin-top:102.8pt;width:95.75pt;height:38.8pt;z-index:251706368;visibility:visible;mso-wrap-style:square;mso-width-percent:0;mso-height-percent:0;mso-wrap-distance-left:9pt;mso-wrap-distance-top:0;mso-wrap-distance-right:9pt;mso-wrap-distance-bottom:0;mso-position-horizontal:absolute;mso-position-horizontal-relative:text;mso-position-vertical:absolute;mso-position-vertical-relative:text;mso-width-percent:0;mso-height-percent:0;mso-width-relative:margin;mso-height-relative:margin;v-text-anchor:middle" o:gfxdata="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" fillcolor="#4472c4 [3204]" strokecolor="#1f3763 [1604]" strokeweight="1pt">
                 <v:stroke joinstyle="miter"/>
                 <v:textbox>
                   <w:txbxContent>
@@ -936,7 +1320,6 @@
                     </w:p>
                   </w:txbxContent>
                 </v:textbox>
-                <w10:wrap anchorx="margin"/>
               </v:oval>
             </w:pict>
           </mc:Fallback>
@@ -949,18 +1332,18 @@
         <mc:AlternateContent>
           <mc:Choice Requires="wps">
             <w:drawing>
-              <wp:anchor distT="0" distB="0" distL="114300" distR="114300" simplePos="0" relativeHeight="251671552" behindDoc="0" locked="0" layoutInCell="1" allowOverlap="1" wp14:anchorId="1498F13C" wp14:editId="4D360256">
+              <wp:anchor distT="0" distB="0" distL="114300" distR="114300" simplePos="0" relativeHeight="251698176" behindDoc="0" locked="0" layoutInCell="1" allowOverlap="1" wp14:anchorId="37BF3663" wp14:editId="24E317CC">
                 <wp:simplePos x="0" y="0"/>
-                <wp:positionH relativeFrom="margin">
-                  <wp:align>right</wp:align>
+                <wp:positionH relativeFrom="column">
+                  <wp:posOffset>2886793</wp:posOffset>
                 </wp:positionH>
                 <wp:positionV relativeFrom="paragraph">
-                  <wp:posOffset>1257300</wp:posOffset>
+                  <wp:posOffset>541655</wp:posOffset>
                 </wp:positionV>
-                <wp:extent cx="1285875" cy="542925"/>
-                <wp:effectExtent l="0" t="0" r="28575" b="28575"/>
+                <wp:extent cx="1216550" cy="492981"/>
+                <wp:effectExtent l="0" t="0" r="22225" b="21590"/>
                 <wp:wrapNone/>
-                <wp:docPr id="9" name="Oval 9"/>
+                <wp:docPr id="27" name="Oval 27"/>
                 <wp:cNvGraphicFramePr/>
                 <a:graphic xmlns:a="http://schemas.openxmlformats.org/drawingml/2006/main">
                   <a:graphicData uri="http://schemas.microsoft.com/office/word/2010/wordprocessingShape">
@@ -969,7 +1352,7 @@
                       <wps:spPr>
                         <a:xfrm>
                           <a:off x="0" y="0"/>
-                          <a:ext cx="1285875" cy="542925"/>
+                          <a:ext cx="1216550" cy="492981"/>
                         </a:xfrm>
                         <a:prstGeom prst="ellipse">
                           <a:avLst/>
@@ -998,7 +1381,7 @@
                               <w:jc w:val="center"/>
                             </w:pPr>
                             <w:r>
-                              <w:t>Court Room</w:t>
+                              <w:t>Courtyard</w:t>
                             </w:r>
                           </w:p>
                         </w:txbxContent>
@@ -1023,7 +1406,7 @@
           </mc:Choice>
           <mc:Fallback>
             <w:pict>
-              <v:oval w14:anchorId="1498F13C" id="Oval 9" o:spid="_x0000_s1029" style="position:absolute;margin-left:50.05pt;margin-top:99pt;width:101.25pt;height:42.75pt;z-index:251671552;visibility:visible;mso-wrap-style:square;mso-width-percent:0;mso-height-percent:0;mso-wrap-distance-left:9pt;mso-wrap-distance-top:0;mso-wrap-distance-right:9pt;mso-wrap-distance-bottom:0;mso-position-horizontal:right;mso-position-horizontal-relative:margin;mso-position-vertical:absolute;mso-position-vertical-relative:text;mso-width-percent:0;mso-height-percent:0;mso-width-relative:margin;mso-height-relative:margin;v-text-anchor:middle" o:gfxdata="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" fillcolor="#4472c4 [3204]" strokecolor="#1f3763 [1604]" strokeweight="1pt">
+              <v:oval w14:anchorId="37BF3663" id="Oval 27" o:spid="_x0000_s1031" style="position:absolute;left:0;text-align:left;margin-left:227.3pt;margin-top:42.65pt;width:95.8pt;height:38.8pt;z-index:251698176;visibility:visible;mso-wrap-style:square;mso-width-percent:0;mso-height-percent:0;mso-wrap-distance-left:9pt;mso-wrap-distance-top:0;mso-wrap-distance-right:9pt;mso-wrap-distance-bottom:0;mso-position-horizontal:absolute;mso-position-horizontal-relative:text;mso-position-vertical:absolute;mso-position-vertical-relative:text;mso-width-percent:0;mso-height-percent:0;mso-width-relative:margin;mso-height-relative:margin;v-text-anchor:middle" o:gfxdata="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" fillcolor="#4472c4 [3204]" strokecolor="#1f3763 [1604]" strokeweight="1pt">
                 <v:stroke joinstyle="miter"/>
                 <v:textbox>
                   <w:txbxContent>
@@ -1032,12 +1415,11 @@
                         <w:jc w:val="center"/>
                       </w:pPr>
                       <w:r>
-                        <w:t>Court Room</w:t>
+                        <w:t>Courtyard</w:t>
                       </w:r>
                     </w:p>
                   </w:txbxContent>
                 </v:textbox>
-                <w10:wrap anchorx="margin"/>
               </v:oval>
             </w:pict>
           </mc:Fallback>
@@ -1050,18 +1432,18 @@
         <mc:AlternateContent>
           <mc:Choice Requires="wps">
             <w:drawing>
-              <wp:anchor distT="0" distB="0" distL="114300" distR="114300" simplePos="0" relativeHeight="251669504" behindDoc="0" locked="0" layoutInCell="1" allowOverlap="1" wp14:anchorId="07DB0974" wp14:editId="35734661">
+              <wp:anchor distT="0" distB="0" distL="114300" distR="114300" simplePos="0" relativeHeight="251702272" behindDoc="0" locked="0" layoutInCell="1" allowOverlap="1" wp14:anchorId="4FB2217F" wp14:editId="0BACE2E2">
                 <wp:simplePos x="0" y="0"/>
                 <wp:positionH relativeFrom="column">
-                  <wp:posOffset>2924175</wp:posOffset>
+                  <wp:posOffset>2966858</wp:posOffset>
                 </wp:positionH>
                 <wp:positionV relativeFrom="paragraph">
-                  <wp:posOffset>1152525</wp:posOffset>
+                  <wp:posOffset>2474650</wp:posOffset>
                 </wp:positionV>
-                <wp:extent cx="1285875" cy="542925"/>
-                <wp:effectExtent l="0" t="0" r="28575" b="28575"/>
+                <wp:extent cx="1216550" cy="492981"/>
+                <wp:effectExtent l="0" t="0" r="22225" b="21590"/>
                 <wp:wrapNone/>
-                <wp:docPr id="8" name="Oval 8"/>
+                <wp:docPr id="29" name="Oval 29"/>
                 <wp:cNvGraphicFramePr/>
                 <a:graphic xmlns:a="http://schemas.openxmlformats.org/drawingml/2006/main">
                   <a:graphicData uri="http://schemas.microsoft.com/office/word/2010/wordprocessingShape">
@@ -1070,7 +1452,7 @@
                       <wps:spPr>
                         <a:xfrm>
                           <a:off x="0" y="0"/>
-                          <a:ext cx="1285875" cy="542925"/>
+                          <a:ext cx="1216550" cy="492981"/>
                         </a:xfrm>
                         <a:prstGeom prst="ellipse">
                           <a:avLst/>
@@ -1099,7 +1481,7 @@
                               <w:jc w:val="center"/>
                             </w:pPr>
                             <w:r>
-                              <w:t>Croquet</w:t>
+                              <w:t>Mushroom</w:t>
                             </w:r>
                           </w:p>
                         </w:txbxContent>
@@ -1124,7 +1506,7 @@
           </mc:Choice>
           <mc:Fallback>
             <w:pict>
-              <v:oval w14:anchorId="07DB0974" id="Oval 8" o:spid="_x0000_s1030" style="position:absolute;margin-left:230.25pt;margin-top:90.75pt;width:101.25pt;height:42.75pt;z-index:251669504;visibility:visible;mso-wrap-style:square;mso-width-percent:0;mso-height-percent:0;mso-wrap-distance-left:9pt;mso-wrap-distance-top:0;mso-wrap-distance-right:9pt;mso-wrap-distance-bottom:0;mso-position-horizontal:absolute;mso-position-horizontal-relative:text;mso-position-vertical:absolute;mso-position-vertical-relative:text;mso-width-percent:0;mso-height-percent:0;mso-width-relative:margin;mso-height-relative:margin;v-text-anchor:middle" o:gfxdata="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" fillcolor="#4472c4 [3204]" strokecolor="#1f3763 [1604]" strokeweight="1pt">
+              <v:oval w14:anchorId="4FB2217F" id="Oval 29" o:spid="_x0000_s1032" style="position:absolute;left:0;text-align:left;margin-left:233.6pt;margin-top:194.85pt;width:95.8pt;height:38.8pt;z-index:251702272;visibility:visible;mso-wrap-style:square;mso-width-percent:0;mso-height-percent:0;mso-wrap-distance-left:9pt;mso-wrap-distance-top:0;mso-wrap-distance-right:9pt;mso-wrap-distance-bottom:0;mso-position-horizontal:absolute;mso-position-horizontal-relative:text;mso-position-vertical:absolute;mso-position-vertical-relative:text;mso-width-percent:0;mso-height-percent:0;mso-width-relative:margin;mso-height-relative:margin;v-text-anchor:middle" o:gfxdata="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" fillcolor="#4472c4 [3204]" strokecolor="#1f3763 [1604]" strokeweight="1pt">
                 <v:stroke joinstyle="miter"/>
                 <v:textbox>
                   <w:txbxContent>
@@ -1133,7 +1515,7 @@
                         <w:jc w:val="center"/>
                       </w:pPr>
                       <w:r>
-                        <w:t>Croquet</w:t>
+                        <w:t>Mushroom</w:t>
                       </w:r>
                     </w:p>
                   </w:txbxContent>
@@ -1150,18 +1532,18 @@
         <mc:AlternateContent>
           <mc:Choice Requires="wps">
             <w:drawing>
-              <wp:anchor distT="0" distB="0" distL="114300" distR="114300" simplePos="0" relativeHeight="251659264" behindDoc="0" locked="0" layoutInCell="1" allowOverlap="1" wp14:anchorId="5FD0F567" wp14:editId="3F1273EE">
+              <wp:anchor distT="0" distB="0" distL="114300" distR="114300" simplePos="0" relativeHeight="251696128" behindDoc="0" locked="0" layoutInCell="1" allowOverlap="1" wp14:anchorId="486DB0B3" wp14:editId="24180CC9">
                 <wp:simplePos x="0" y="0"/>
                 <wp:positionH relativeFrom="column">
-                  <wp:posOffset>-466725</wp:posOffset>
+                  <wp:posOffset>1511576</wp:posOffset>
                 </wp:positionH>
                 <wp:positionV relativeFrom="paragraph">
-                  <wp:posOffset>2028825</wp:posOffset>
+                  <wp:posOffset>2481221</wp:posOffset>
                 </wp:positionV>
-                <wp:extent cx="1285875" cy="542925"/>
-                <wp:effectExtent l="0" t="0" r="28575" b="28575"/>
+                <wp:extent cx="1216550" cy="492981"/>
+                <wp:effectExtent l="0" t="0" r="22225" b="21590"/>
                 <wp:wrapNone/>
-                <wp:docPr id="2" name="Oval 2"/>
+                <wp:docPr id="23" name="Oval 23"/>
                 <wp:cNvGraphicFramePr/>
                 <a:graphic xmlns:a="http://schemas.openxmlformats.org/drawingml/2006/main">
                   <a:graphicData uri="http://schemas.microsoft.com/office/word/2010/wordprocessingShape">
@@ -1170,7 +1552,7 @@
                       <wps:spPr>
                         <a:xfrm>
                           <a:off x="0" y="0"/>
-                          <a:ext cx="1285875" cy="542925"/>
+                          <a:ext cx="1216550" cy="492981"/>
                         </a:xfrm>
                         <a:prstGeom prst="ellipse">
                           <a:avLst/>
@@ -1198,112 +1580,8 @@
                             <w:pPr>
                               <w:jc w:val="center"/>
                             </w:pPr>
-                            <w:proofErr w:type="gramStart"/>
                             <w:r>
-                              <w:t>River Bank</w:t>
-                            </w:r>
-                            <w:proofErr w:type="gramEnd"/>
-                          </w:p>
-                        </w:txbxContent>
-                      </wps:txbx>
-                      <wps:bodyPr rot="0" spcFirstLastPara="0" vertOverflow="overflow" horzOverflow="overflow" vert="horz" wrap="square" lIns="91440" tIns="45720" rIns="91440" bIns="45720" numCol="1" spcCol="0" rtlCol="0" fromWordArt="0" anchor="ctr" anchorCtr="0" forceAA="0" compatLnSpc="1">
-                        <a:prstTxWarp prst="textNoShape">
-                          <a:avLst/>
-                        </a:prstTxWarp>
-                        <a:noAutofit/>
-                      </wps:bodyPr>
-                    </wps:wsp>
-                  </a:graphicData>
-                </a:graphic>
-                <wp14:sizeRelH relativeFrom="margin">
-                  <wp14:pctWidth>0</wp14:pctWidth>
-                </wp14:sizeRelH>
-                <wp14:sizeRelV relativeFrom="margin">
-                  <wp14:pctHeight>0</wp14:pctHeight>
-                </wp14:sizeRelV>
-              </wp:anchor>
-            </w:drawing>
-          </mc:Choice>
-          <mc:Fallback>
-            <w:pict>
-              <v:oval w14:anchorId="5FD0F567" id="Oval 2" o:spid="_x0000_s1031" style="position:absolute;margin-left:-36.75pt;margin-top:159.75pt;width:101.25pt;height:42.75pt;z-index:251659264;visibility:visible;mso-wrap-style:square;mso-width-percent:0;mso-height-percent:0;mso-wrap-distance-left:9pt;mso-wrap-distance-top:0;mso-wrap-distance-right:9pt;mso-wrap-distance-bottom:0;mso-position-horizontal:absolute;mso-position-horizontal-relative:text;mso-position-vertical:absolute;mso-position-vertical-relative:text;mso-width-percent:0;mso-height-percent:0;mso-width-relative:margin;mso-height-relative:margin;v-text-anchor:middle" o:gfxdata="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" fillcolor="#4472c4 [3204]" strokecolor="#1f3763 [1604]" strokeweight="1pt">
-                <v:stroke joinstyle="miter"/>
-                <v:textbox>
-                  <w:txbxContent>
-                    <w:p>
-                      <w:pPr>
-                        <w:jc w:val="center"/>
-                      </w:pPr>
-                      <w:proofErr w:type="gramStart"/>
-                      <w:r>
-                        <w:t>River Bank</w:t>
-                      </w:r>
-                      <w:proofErr w:type="gramEnd"/>
-                    </w:p>
-                  </w:txbxContent>
-                </v:textbox>
-              </v:oval>
-            </w:pict>
-          </mc:Fallback>
-        </mc:AlternateContent>
-      </w:r>
-      <w:r>
-        <w:rPr>
-          <w:noProof/>
-        </w:rPr>
-        <mc:AlternateContent>
-          <mc:Choice Requires="wps">
-            <w:drawing>
-              <wp:anchor distT="0" distB="0" distL="114300" distR="114300" simplePos="0" relativeHeight="251661312" behindDoc="0" locked="0" layoutInCell="1" allowOverlap="1" wp14:anchorId="328C3F7E" wp14:editId="086252E3">
-                <wp:simplePos x="0" y="0"/>
-                <wp:positionH relativeFrom="column">
-                  <wp:posOffset>1123950</wp:posOffset>
-                </wp:positionH>
-                <wp:positionV relativeFrom="paragraph">
-                  <wp:posOffset>2038350</wp:posOffset>
-                </wp:positionV>
-                <wp:extent cx="1285875" cy="542925"/>
-                <wp:effectExtent l="0" t="0" r="28575" b="28575"/>
-                <wp:wrapNone/>
-                <wp:docPr id="3" name="Oval 3"/>
-                <wp:cNvGraphicFramePr/>
-                <a:graphic xmlns:a="http://schemas.openxmlformats.org/drawingml/2006/main">
-                  <a:graphicData uri="http://schemas.microsoft.com/office/word/2010/wordprocessingShape">
-                    <wps:wsp>
-                      <wps:cNvSpPr/>
-                      <wps:spPr>
-                        <a:xfrm>
-                          <a:off x="0" y="0"/>
-                          <a:ext cx="1285875" cy="542925"/>
-                        </a:xfrm>
-                        <a:prstGeom prst="ellipse">
-                          <a:avLst/>
-                        </a:prstGeom>
-                      </wps:spPr>
-                      <wps:style>
-                        <a:lnRef idx="2">
-                          <a:schemeClr val="accent1">
-                            <a:shade val="50000"/>
-                          </a:schemeClr>
-                        </a:lnRef>
-                        <a:fillRef idx="1">
-                          <a:schemeClr val="accent1"/>
-                        </a:fillRef>
-                        <a:effectRef idx="0">
-                          <a:schemeClr val="accent1"/>
-                        </a:effectRef>
-                        <a:fontRef idx="minor">
-                          <a:schemeClr val="lt1"/>
-                        </a:fontRef>
-                      </wps:style>
-                      <wps:txbx>
-                        <w:txbxContent>
-                          <w:p>
-                            <w:pPr>
-                              <w:jc w:val="center"/>
-                            </w:pPr>
-                            <w:r>
-                              <w:t>Tears</w:t>
+                              <w:t>Garden</w:t>
                             </w:r>
                           </w:p>
                         </w:txbxContent>
@@ -1328,7 +1606,7 @@
           </mc:Choice>
           <mc:Fallback>
             <w:pict>
-              <v:oval w14:anchorId="328C3F7E" id="Oval 3" o:spid="_x0000_s1032" style="position:absolute;margin-left:88.5pt;margin-top:160.5pt;width:101.25pt;height:42.75pt;z-index:251661312;visibility:visible;mso-wrap-style:square;mso-width-percent:0;mso-height-percent:0;mso-wrap-distance-left:9pt;mso-wrap-distance-top:0;mso-wrap-distance-right:9pt;mso-wrap-distance-bottom:0;mso-position-horizontal:absolute;mso-position-horizontal-relative:text;mso-position-vertical:absolute;mso-position-vertical-relative:text;mso-width-percent:0;mso-height-percent:0;mso-width-relative:margin;mso-height-relative:margin;v-text-anchor:middle" o:gfxdata="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" fillcolor="#4472c4 [3204]" strokecolor="#1f3763 [1604]" strokeweight="1pt">
+              <v:oval w14:anchorId="486DB0B3" id="Oval 23" o:spid="_x0000_s1033" style="position:absolute;left:0;text-align:left;margin-left:119pt;margin-top:195.35pt;width:95.8pt;height:38.8pt;z-index:251696128;visibility:visible;mso-wrap-style:square;mso-width-percent:0;mso-height-percent:0;mso-wrap-distance-left:9pt;mso-wrap-distance-top:0;mso-wrap-distance-right:9pt;mso-wrap-distance-bottom:0;mso-position-horizontal:absolute;mso-position-horizontal-relative:text;mso-position-vertical:absolute;mso-position-vertical-relative:text;mso-width-percent:0;mso-height-percent:0;mso-width-relative:margin;mso-height-relative:margin;v-text-anchor:middle" o:gfxdata="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" fillcolor="#4472c4 [3204]" strokecolor="#1f3763 [1604]" strokeweight="1pt">
                 <v:stroke joinstyle="miter"/>
                 <v:textbox>
                   <w:txbxContent>
@@ -1337,107 +1615,7 @@
                         <w:jc w:val="center"/>
                       </w:pPr>
                       <w:r>
-                        <w:t>Tears</w:t>
-                      </w:r>
-                    </w:p>
-                  </w:txbxContent>
-                </v:textbox>
-              </v:oval>
-            </w:pict>
-          </mc:Fallback>
-        </mc:AlternateContent>
-      </w:r>
-      <w:r>
-        <w:rPr>
-          <w:noProof/>
-        </w:rPr>
-        <mc:AlternateContent>
-          <mc:Choice Requires="wps">
-            <w:drawing>
-              <wp:anchor distT="0" distB="0" distL="114300" distR="114300" simplePos="0" relativeHeight="251663360" behindDoc="0" locked="0" layoutInCell="1" allowOverlap="1" wp14:anchorId="55602907" wp14:editId="27455A81">
-                <wp:simplePos x="0" y="0"/>
-                <wp:positionH relativeFrom="column">
-                  <wp:posOffset>1190625</wp:posOffset>
-                </wp:positionH>
-                <wp:positionV relativeFrom="paragraph">
-                  <wp:posOffset>3105150</wp:posOffset>
-                </wp:positionV>
-                <wp:extent cx="1285875" cy="542925"/>
-                <wp:effectExtent l="0" t="0" r="28575" b="28575"/>
-                <wp:wrapNone/>
-                <wp:docPr id="4" name="Oval 4"/>
-                <wp:cNvGraphicFramePr/>
-                <a:graphic xmlns:a="http://schemas.openxmlformats.org/drawingml/2006/main">
-                  <a:graphicData uri="http://schemas.microsoft.com/office/word/2010/wordprocessingShape">
-                    <wps:wsp>
-                      <wps:cNvSpPr/>
-                      <wps:spPr>
-                        <a:xfrm>
-                          <a:off x="0" y="0"/>
-                          <a:ext cx="1285875" cy="542925"/>
-                        </a:xfrm>
-                        <a:prstGeom prst="ellipse">
-                          <a:avLst/>
-                        </a:prstGeom>
-                      </wps:spPr>
-                      <wps:style>
-                        <a:lnRef idx="2">
-                          <a:schemeClr val="accent1">
-                            <a:shade val="50000"/>
-                          </a:schemeClr>
-                        </a:lnRef>
-                        <a:fillRef idx="1">
-                          <a:schemeClr val="accent1"/>
-                        </a:fillRef>
-                        <a:effectRef idx="0">
-                          <a:schemeClr val="accent1"/>
-                        </a:effectRef>
-                        <a:fontRef idx="minor">
-                          <a:schemeClr val="lt1"/>
-                        </a:fontRef>
-                      </wps:style>
-                      <wps:txbx>
-                        <w:txbxContent>
-                          <w:p>
-                            <w:pPr>
-                              <w:jc w:val="center"/>
-                            </w:pPr>
-                            <w:r>
-                              <w:t>Errands</w:t>
-                            </w:r>
-                          </w:p>
-                        </w:txbxContent>
-                      </wps:txbx>
-                      <wps:bodyPr rot="0" spcFirstLastPara="0" vertOverflow="overflow" horzOverflow="overflow" vert="horz" wrap="square" lIns="91440" tIns="45720" rIns="91440" bIns="45720" numCol="1" spcCol="0" rtlCol="0" fromWordArt="0" anchor="ctr" anchorCtr="0" forceAA="0" compatLnSpc="1">
-                        <a:prstTxWarp prst="textNoShape">
-                          <a:avLst/>
-                        </a:prstTxWarp>
-                        <a:noAutofit/>
-                      </wps:bodyPr>
-                    </wps:wsp>
-                  </a:graphicData>
-                </a:graphic>
-                <wp14:sizeRelH relativeFrom="margin">
-                  <wp14:pctWidth>0</wp14:pctWidth>
-                </wp14:sizeRelH>
-                <wp14:sizeRelV relativeFrom="margin">
-                  <wp14:pctHeight>0</wp14:pctHeight>
-                </wp14:sizeRelV>
-              </wp:anchor>
-            </w:drawing>
-          </mc:Choice>
-          <mc:Fallback>
-            <w:pict>
-              <v:oval w14:anchorId="55602907" id="Oval 4" o:spid="_x0000_s1033" style="position:absolute;margin-left:93.75pt;margin-top:244.5pt;width:101.25pt;height:42.75pt;z-index:251663360;visibility:visible;mso-wrap-style:square;mso-width-percent:0;mso-height-percent:0;mso-wrap-distance-left:9pt;mso-wrap-distance-top:0;mso-wrap-distance-right:9pt;mso-wrap-distance-bottom:0;mso-position-horizontal:absolute;mso-position-horizontal-relative:text;mso-position-vertical:absolute;mso-position-vertical-relative:text;mso-width-percent:0;mso-height-percent:0;mso-width-relative:margin;mso-height-relative:margin;v-text-anchor:middle" o:gfxdata="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" fillcolor="#4472c4 [3204]" strokecolor="#1f3763 [1604]" strokeweight="1pt">
-                <v:stroke joinstyle="miter"/>
-                <v:textbox>
-                  <w:txbxContent>
-                    <w:p>
-                      <w:pPr>
-                        <w:jc w:val="center"/>
-                      </w:pPr>
-                      <w:r>
-                        <w:t>Errands</w:t>
+                        <w:t>Garden</w:t>
                       </w:r>
                     </w:p>
                   </w:txbxContent>
@@ -1456,6 +1634,243 @@
     </w:sectPr>
   </w:body>
 </w:document>
+</file>
+
+<file path=word/numbering.xml><?xml version="1.0" encoding="utf-8"?>
+<w:numbering xmlns:wpc="http://schemas.microsoft.com/office/word/2010/wordprocessingCanvas" xmlns:cx="http://schemas.microsoft.com/office/drawing/2014/chartex" xmlns:cx1="http://schemas.microsoft.com/office/drawing/2015/9/8/chartex" xmlns:cx2="http://schemas.microsoft.com/office/drawing/2015/10/21/chartex" xmlns:cx3="http://schemas.microsoft.com/office/drawing/2016/5/9/chartex" xmlns:cx4="http://schemas.microsoft.com/office/drawing/2016/5/10/chartex" xmlns:cx5="http://schemas.microsoft.com/office/drawing/2016/5/11/chartex" xmlns:cx6="http://schemas.microsoft.com/office/drawing/2016/5/12/chartex" xmlns:cx7="http://schemas.microsoft.com/office/drawing/2016/5/13/chartex" xmlns:cx8="http://schemas.microsoft.com/office/drawing/2016/5/14/chartex" xmlns:mc="http://schemas.openxmlformats.org/markup-compatibility/2006" xmlns:aink="http://schemas.microsoft.com/office/drawing/2016/ink" xmlns:am3d="http://schemas.microsoft.com/office/drawing/2017/model3d" xmlns:o="urn:schemas-microsoft-com:office:office" xmlns:r="http://schemas.openxmlformats.org/officeDocument/2006/relationships" xmlns:m="http://schemas.openxmlformats.org/officeDocument/2006/math" xmlns:v="urn:schemas-microsoft-com:vml" xmlns:wp14="http://schemas.microsoft.com/office/word/2010/wordprocessingDrawing" xmlns:wp="http://schemas.openxmlformats.org/drawingml/2006/wordprocessingDrawing" xmlns:w10="urn:schemas-microsoft-com:office:word" xmlns:w="http://schemas.openxmlformats.org/wordprocessingml/2006/main" xmlns:w14="http://schemas.microsoft.com/office/word/2010/wordml" xmlns:w15="http://schemas.microsoft.com/office/word/2012/wordml" xmlns:w16cex="http://schemas.microsoft.com/office/word/2018/wordml/cex" xmlns:w16cid="http://schemas.microsoft.com/office/word/2016/wordml/cid" xmlns:w16="http://schemas.microsoft.com/office/word/2018/wordml" xmlns:w16sdtdh="http://schemas.microsoft.com/office/word/2020/wordml/sdtdatahash" xmlns:w16se="http://schemas.microsoft.com/office/word/2015/wordml/symex" xmlns:wpg="http://schemas.microsoft.com/office/word/2010/wordprocessingGroup" xmlns:wpi="http://schemas.microsoft.com/office/word/2010/wordprocessingInk" xmlns:wne="http://schemas.microsoft.com/office/word/2006/wordml" xmlns:wps="http://schemas.microsoft.com/office/word/2010/wordprocessingShape" mc:Ignorable="w14 w15 w16se w16cid w16 w16cex w16sdtdh wp14">
+  <w:abstractNum w:abstractNumId="0" w15:restartNumberingAfterBreak="0">
+    <w:nsid w:val="2BDF4597"/>
+    <w:multiLevelType w:val="hybridMultilevel"/>
+    <w:tmpl w:val="F0C44552"/>
+    <w:lvl w:ilvl="0" w:tplc="04090001">
+      <w:start w:val="1"/>
+      <w:numFmt w:val="bullet"/>
+      <w:lvlText w:val=""/>
+      <w:lvlJc w:val="left"/>
+      <w:pPr>
+        <w:ind w:left="720" w:hanging="360"/>
+      </w:pPr>
+      <w:rPr>
+        <w:rFonts w:ascii="Symbol" w:hAnsi="Symbol" w:hint="default"/>
+      </w:rPr>
+    </w:lvl>
+    <w:lvl w:ilvl="1" w:tplc="04090003" w:tentative="1">
+      <w:start w:val="1"/>
+      <w:numFmt w:val="bullet"/>
+      <w:lvlText w:val="o"/>
+      <w:lvlJc w:val="left"/>
+      <w:pPr>
+        <w:ind w:left="1440" w:hanging="360"/>
+      </w:pPr>
+      <w:rPr>
+        <w:rFonts w:ascii="Courier New" w:hAnsi="Courier New" w:cs="Courier New" w:hint="default"/>
+      </w:rPr>
+    </w:lvl>
+    <w:lvl w:ilvl="2" w:tplc="04090005" w:tentative="1">
+      <w:start w:val="1"/>
+      <w:numFmt w:val="bullet"/>
+      <w:lvlText w:val=""/>
+      <w:lvlJc w:val="left"/>
+      <w:pPr>
+        <w:ind w:left="2160" w:hanging="360"/>
+      </w:pPr>
+      <w:rPr>
+        <w:rFonts w:ascii="Wingdings" w:hAnsi="Wingdings" w:hint="default"/>
+      </w:rPr>
+    </w:lvl>
+    <w:lvl w:ilvl="3" w:tplc="04090001" w:tentative="1">
+      <w:start w:val="1"/>
+      <w:numFmt w:val="bullet"/>
+      <w:lvlText w:val=""/>
+      <w:lvlJc w:val="left"/>
+      <w:pPr>
+        <w:ind w:left="2880" w:hanging="360"/>
+      </w:pPr>
+      <w:rPr>
+        <w:rFonts w:ascii="Symbol" w:hAnsi="Symbol" w:hint="default"/>
+      </w:rPr>
+    </w:lvl>
+    <w:lvl w:ilvl="4" w:tplc="04090003" w:tentative="1">
+      <w:start w:val="1"/>
+      <w:numFmt w:val="bullet"/>
+      <w:lvlText w:val="o"/>
+      <w:lvlJc w:val="left"/>
+      <w:pPr>
+        <w:ind w:left="3600" w:hanging="360"/>
+      </w:pPr>
+      <w:rPr>
+        <w:rFonts w:ascii="Courier New" w:hAnsi="Courier New" w:cs="Courier New" w:hint="default"/>
+      </w:rPr>
+    </w:lvl>
+    <w:lvl w:ilvl="5" w:tplc="04090005" w:tentative="1">
+      <w:start w:val="1"/>
+      <w:numFmt w:val="bullet"/>
+      <w:lvlText w:val=""/>
+      <w:lvlJc w:val="left"/>
+      <w:pPr>
+        <w:ind w:left="4320" w:hanging="360"/>
+      </w:pPr>
+      <w:rPr>
+        <w:rFonts w:ascii="Wingdings" w:hAnsi="Wingdings" w:hint="default"/>
+      </w:rPr>
+    </w:lvl>
+    <w:lvl w:ilvl="6" w:tplc="04090001" w:tentative="1">
+      <w:start w:val="1"/>
+      <w:numFmt w:val="bullet"/>
+      <w:lvlText w:val=""/>
+      <w:lvlJc w:val="left"/>
+      <w:pPr>
+        <w:ind w:left="5040" w:hanging="360"/>
+      </w:pPr>
+      <w:rPr>
+        <w:rFonts w:ascii="Symbol" w:hAnsi="Symbol" w:hint="default"/>
+      </w:rPr>
+    </w:lvl>
+    <w:lvl w:ilvl="7" w:tplc="04090003" w:tentative="1">
+      <w:start w:val="1"/>
+      <w:numFmt w:val="bullet"/>
+      <w:lvlText w:val="o"/>
+      <w:lvlJc w:val="left"/>
+      <w:pPr>
+        <w:ind w:left="5760" w:hanging="360"/>
+      </w:pPr>
+      <w:rPr>
+        <w:rFonts w:ascii="Courier New" w:hAnsi="Courier New" w:cs="Courier New" w:hint="default"/>
+      </w:rPr>
+    </w:lvl>
+    <w:lvl w:ilvl="8" w:tplc="04090005" w:tentative="1">
+      <w:start w:val="1"/>
+      <w:numFmt w:val="bullet"/>
+      <w:lvlText w:val=""/>
+      <w:lvlJc w:val="left"/>
+      <w:pPr>
+        <w:ind w:left="6480" w:hanging="360"/>
+      </w:pPr>
+      <w:rPr>
+        <w:rFonts w:ascii="Wingdings" w:hAnsi="Wingdings" w:hint="default"/>
+      </w:rPr>
+    </w:lvl>
+  </w:abstractNum>
+  <w:abstractNum w:abstractNumId="1" w15:restartNumberingAfterBreak="0">
+    <w:nsid w:val="7E2C21EB"/>
+    <w:multiLevelType w:val="hybridMultilevel"/>
+    <w:tmpl w:val="BF34CCF2"/>
+    <w:lvl w:ilvl="0" w:tplc="04090001">
+      <w:start w:val="1"/>
+      <w:numFmt w:val="bullet"/>
+      <w:lvlText w:val=""/>
+      <w:lvlJc w:val="left"/>
+      <w:pPr>
+        <w:ind w:left="720" w:hanging="360"/>
+      </w:pPr>
+      <w:rPr>
+        <w:rFonts w:ascii="Symbol" w:hAnsi="Symbol" w:hint="default"/>
+      </w:rPr>
+    </w:lvl>
+    <w:lvl w:ilvl="1" w:tplc="04090003" w:tentative="1">
+      <w:start w:val="1"/>
+      <w:numFmt w:val="bullet"/>
+      <w:lvlText w:val="o"/>
+      <w:lvlJc w:val="left"/>
+      <w:pPr>
+        <w:ind w:left="1440" w:hanging="360"/>
+      </w:pPr>
+      <w:rPr>
+        <w:rFonts w:ascii="Courier New" w:hAnsi="Courier New" w:cs="Courier New" w:hint="default"/>
+      </w:rPr>
+    </w:lvl>
+    <w:lvl w:ilvl="2" w:tplc="04090005" w:tentative="1">
+      <w:start w:val="1"/>
+      <w:numFmt w:val="bullet"/>
+      <w:lvlText w:val=""/>
+      <w:lvlJc w:val="left"/>
+      <w:pPr>
+        <w:ind w:left="2160" w:hanging="360"/>
+      </w:pPr>
+      <w:rPr>
+        <w:rFonts w:ascii="Wingdings" w:hAnsi="Wingdings" w:hint="default"/>
+      </w:rPr>
+    </w:lvl>
+    <w:lvl w:ilvl="3" w:tplc="04090001" w:tentative="1">
+      <w:start w:val="1"/>
+      <w:numFmt w:val="bullet"/>
+      <w:lvlText w:val=""/>
+      <w:lvlJc w:val="left"/>
+      <w:pPr>
+        <w:ind w:left="2880" w:hanging="360"/>
+      </w:pPr>
+      <w:rPr>
+        <w:rFonts w:ascii="Symbol" w:hAnsi="Symbol" w:hint="default"/>
+      </w:rPr>
+    </w:lvl>
+    <w:lvl w:ilvl="4" w:tplc="04090003" w:tentative="1">
+      <w:start w:val="1"/>
+      <w:numFmt w:val="bullet"/>
+      <w:lvlText w:val="o"/>
+      <w:lvlJc w:val="left"/>
+      <w:pPr>
+        <w:ind w:left="3600" w:hanging="360"/>
+      </w:pPr>
+      <w:rPr>
+        <w:rFonts w:ascii="Courier New" w:hAnsi="Courier New" w:cs="Courier New" w:hint="default"/>
+      </w:rPr>
+    </w:lvl>
+    <w:lvl w:ilvl="5" w:tplc="04090005" w:tentative="1">
+      <w:start w:val="1"/>
+      <w:numFmt w:val="bullet"/>
+      <w:lvlText w:val=""/>
+      <w:lvlJc w:val="left"/>
+      <w:pPr>
+        <w:ind w:left="4320" w:hanging="360"/>
+      </w:pPr>
+      <w:rPr>
+        <w:rFonts w:ascii="Wingdings" w:hAnsi="Wingdings" w:hint="default"/>
+      </w:rPr>
+    </w:lvl>
+    <w:lvl w:ilvl="6" w:tplc="04090001" w:tentative="1">
+      <w:start w:val="1"/>
+      <w:numFmt w:val="bullet"/>
+      <w:lvlText w:val=""/>
+      <w:lvlJc w:val="left"/>
+      <w:pPr>
+        <w:ind w:left="5040" w:hanging="360"/>
+      </w:pPr>
+      <w:rPr>
+        <w:rFonts w:ascii="Symbol" w:hAnsi="Symbol" w:hint="default"/>
+      </w:rPr>
+    </w:lvl>
+    <w:lvl w:ilvl="7" w:tplc="04090003" w:tentative="1">
+      <w:start w:val="1"/>
+      <w:numFmt w:val="bullet"/>
+      <w:lvlText w:val="o"/>
+      <w:lvlJc w:val="left"/>
+      <w:pPr>
+        <w:ind w:left="5760" w:hanging="360"/>
+      </w:pPr>
+      <w:rPr>
+        <w:rFonts w:ascii="Courier New" w:hAnsi="Courier New" w:cs="Courier New" w:hint="default"/>
+      </w:rPr>
+    </w:lvl>
+    <w:lvl w:ilvl="8" w:tplc="04090005" w:tentative="1">
+      <w:start w:val="1"/>
+      <w:numFmt w:val="bullet"/>
+      <w:lvlText w:val=""/>
+      <w:lvlJc w:val="left"/>
+      <w:pPr>
+        <w:ind w:left="6480" w:hanging="360"/>
+      </w:pPr>
+      <w:rPr>
+        <w:rFonts w:ascii="Wingdings" w:hAnsi="Wingdings" w:hint="default"/>
+      </w:rPr>
+    </w:lvl>
+  </w:abstractNum>
+  <w:num w:numId="1">
+    <w:abstractNumId w:val="0"/>
+  </w:num>
+  <w:num w:numId="2">
+    <w:abstractNumId w:val="1"/>
+  </w:num>
+</w:numbering>
 </file>
 
 <file path=word/styles.xml><?xml version="1.0" encoding="utf-8"?>
@@ -1885,6 +2300,17 @@
     <w:semiHidden/>
     <w:unhideWhenUsed/>
   </w:style>
+  <w:style w:type="paragraph" w:styleId="ListParagraph">
+    <w:name w:val="List Paragraph"/>
+    <w:basedOn w:val="Normal"/>
+    <w:uiPriority w:val="34"/>
+    <w:qFormat/>
+    <w:rsid w:val="00A53CD1"/>
+    <w:pPr>
+      <w:ind w:left="720"/>
+      <w:contextualSpacing/>
+    </w:pPr>
+  </w:style>
 </w:styles>
 </file>
 

</xml_diff>

<commit_message>
Rework the item system. Add details and text files.
</commit_message>
<xml_diff>
--- a/COMP 268/Assign 4/Notes.docx
+++ b/COMP 268/Assign 4/Notes.docx
@@ -18,6 +18,9 @@
       <w:r>
         <w:t>Alice</w:t>
       </w:r>
+      <w:r>
+        <w:t xml:space="preserve"> – The main character</w:t>
+      </w:r>
     </w:p>
     <w:p>
       <w:pPr>
@@ -28,7 +31,18 @@
         </w:numPr>
       </w:pPr>
       <w:r>
-        <w:t>Queen</w:t>
+        <w:t>Mad hatter</w:t>
+      </w:r>
+      <w:r>
+        <w:t xml:space="preserve"> </w:t>
+      </w:r>
+      <w:proofErr w:type="gramStart"/>
+      <w:r>
+        <w:t>-  A</w:t>
+      </w:r>
+      <w:proofErr w:type="gramEnd"/>
+      <w:r>
+        <w:t xml:space="preserve"> real Riddler</w:t>
       </w:r>
     </w:p>
     <w:p>
@@ -40,7 +54,10 @@
         </w:numPr>
       </w:pPr>
       <w:r>
-        <w:t>Mad hatter</w:t>
+        <w:t>The White Rabbit</w:t>
+      </w:r>
+      <w:r>
+        <w:t>- only seen in passing</w:t>
       </w:r>
     </w:p>
     <w:p>
@@ -52,7 +69,10 @@
         </w:numPr>
       </w:pPr>
       <w:r>
-        <w:t>The White Rabbit</w:t>
+        <w:t>Queen of Hearts</w:t>
+      </w:r>
+      <w:r>
+        <w:t xml:space="preserve"> – A very rude women who tries to take your head!</w:t>
       </w:r>
     </w:p>
     <w:p>
@@ -64,7 +84,10 @@
         </w:numPr>
       </w:pPr>
       <w:r>
-        <w:t>Queen of Hearts</w:t>
+        <w:t>Cheshire Cat</w:t>
+      </w:r>
+      <w:r>
+        <w:t xml:space="preserve"> – A curious cat who wants to know about the mad hatter</w:t>
       </w:r>
     </w:p>
     <w:p>
@@ -76,7 +99,10 @@
         </w:numPr>
       </w:pPr>
       <w:r>
-        <w:t>King of Hearts</w:t>
+        <w:t>The Caterpillar</w:t>
+      </w:r>
+      <w:r>
+        <w:t xml:space="preserve"> – unanswerable question</w:t>
       </w:r>
     </w:p>
     <w:p>
@@ -88,47 +114,13 @@
         </w:numPr>
       </w:pPr>
       <w:r>
-        <w:t>Cheshire Cat</w:t>
-      </w:r>
-      <w:r>
-        <w:t xml:space="preserve"> – A curious cat who wants to know about the mad hatter</w:t>
-      </w:r>
-    </w:p>
-    <w:p>
-      <w:pPr>
-        <w:pStyle w:val="ListParagraph"/>
-        <w:numPr>
-          <w:ilvl w:val="0"/>
-          <w:numId w:val="1"/>
-        </w:numPr>
-      </w:pPr>
-      <w:r>
-        <w:t>The Caterpillar</w:t>
-      </w:r>
-    </w:p>
-    <w:p>
-      <w:pPr>
-        <w:pStyle w:val="ListParagraph"/>
-        <w:numPr>
-          <w:ilvl w:val="0"/>
-          <w:numId w:val="1"/>
-        </w:numPr>
-      </w:pPr>
-      <w:r>
-        <w:t>The March Hare</w:t>
-      </w:r>
-    </w:p>
-    <w:p>
-      <w:pPr>
-        <w:pStyle w:val="ListParagraph"/>
-        <w:numPr>
-          <w:ilvl w:val="0"/>
-          <w:numId w:val="1"/>
-        </w:numPr>
-      </w:pPr>
-      <w:r>
-        <w:t>The Dormouse</w:t>
-      </w:r>
+        <w:t xml:space="preserve">The </w:t>
+      </w:r>
+      <w:proofErr w:type="gramStart"/>
+      <w:r>
+        <w:t>Dormouse</w:t>
+      </w:r>
+      <w:proofErr w:type="gramEnd"/>
       <w:r>
         <w:t xml:space="preserve"> – Afraid of Cats</w:t>
       </w:r>
@@ -146,6 +138,9 @@
           <w:numId w:val="2"/>
         </w:numPr>
       </w:pPr>
+      <w:r>
+        <w:t xml:space="preserve">Golden </w:t>
+      </w:r>
       <w:r>
         <w:t>Key – used to open the door from the hall of many doors</w:t>
       </w:r>
@@ -996,9 +991,11 @@
                             <w:pPr>
                               <w:jc w:val="center"/>
                             </w:pPr>
+                            <w:proofErr w:type="gramStart"/>
                             <w:r>
                               <w:t>River Bank</w:t>
                             </w:r>
+                            <w:proofErr w:type="gramEnd"/>
                           </w:p>
                         </w:txbxContent>
                       </wps:txbx>
@@ -1030,9 +1027,11 @@
                       <w:pPr>
                         <w:jc w:val="center"/>
                       </w:pPr>
+                      <w:proofErr w:type="gramStart"/>
                       <w:r>
                         <w:t>River Bank</w:t>
                       </w:r>
+                      <w:proofErr w:type="gramEnd"/>
                     </w:p>
                   </w:txbxContent>
                 </v:textbox>
@@ -1582,6 +1581,33 @@
       </w:r>
       <w:r>
         <w:t>Mushroom – starts an instance of the mushroom minigame</w:t>
+      </w:r>
+    </w:p>
+    <w:p>
+      <w:pPr>
+        <w:pStyle w:val="ListParagraph"/>
+        <w:numPr>
+          <w:ilvl w:val="0"/>
+          <w:numId w:val="2"/>
+        </w:numPr>
+      </w:pPr>
+      <w:r>
+        <w:t>Mallet – Used to play Croquet of course</w:t>
+      </w:r>
+    </w:p>
+    <w:p>
+      <w:pPr>
+        <w:pStyle w:val="ListParagraph"/>
+        <w:numPr>
+          <w:ilvl w:val="0"/>
+          <w:numId w:val="2"/>
+        </w:numPr>
+      </w:pPr>
+      <w:r>
+        <w:t xml:space="preserve">Ball – a ball to play </w:t>
+      </w:r>
+      <w:r>
+        <w:t>Croquet</w:t>
       </w:r>
     </w:p>
     <w:sectPr>

</xml_diff>